<commit_message>
heap version.. still in progress
</commit_message>
<xml_diff>
--- a/bits/dsad/assignment2/designPS5_21_A2.docx
+++ b/bits/dsad/assignment2/designPS5_21_A2.docx
@@ -1477,21 +1477,19 @@
         <w:rPr>
           <w:rFonts w:ascii="Calibri" w:eastAsia="Times New Roman" w:hAnsi="Calibri" w:cs="Calibri"/>
         </w:rPr>
+        <w:t>^2</w:t>
+      </w:r>
+      <w:r>
+        <w:rPr>
+          <w:rFonts w:ascii="Calibri" w:eastAsia="Times New Roman" w:hAnsi="Calibri" w:cs="Calibri"/>
+        </w:rPr>
         <w:t xml:space="preserve"> =  O(</w:t>
       </w:r>
-      <w:proofErr w:type="spellStart"/>
-      <w:r>
-        <w:rPr>
-          <w:rFonts w:ascii="Calibri" w:eastAsia="Times New Roman" w:hAnsi="Calibri" w:cs="Calibri"/>
-        </w:rPr>
-        <w:t>nlogn</w:t>
-      </w:r>
-      <w:proofErr w:type="spellEnd"/>
-      <w:r>
-        <w:rPr>
-          <w:rFonts w:ascii="Calibri" w:eastAsia="Times New Roman" w:hAnsi="Calibri" w:cs="Calibri"/>
-        </w:rPr>
-        <w:t>)</w:t>
+      <w:r>
+        <w:rPr>
+          <w:rFonts w:ascii="Calibri" w:eastAsia="Times New Roman" w:hAnsi="Calibri" w:cs="Calibri"/>
+        </w:rPr>
+        <w:t>n^2)</w:t>
       </w:r>
     </w:p>
     <w:p>
@@ -1834,6 +1832,26 @@
           <w:color w:val="FF0000"/>
         </w:rPr>
         <w:t xml:space="preserve">to implement this problem.  </w:t>
+      </w:r>
+      <w:r>
+        <w:rPr>
+          <w:color w:val="FF0000"/>
+        </w:rPr>
+        <w:t xml:space="preserve">If the program is allowed to use </w:t>
+      </w:r>
+      <w:proofErr w:type="gramStart"/>
+      <w:r>
+        <w:rPr>
+          <w:color w:val="FF0000"/>
+        </w:rPr>
+        <w:t>heap</w:t>
+      </w:r>
+      <w:proofErr w:type="gramEnd"/>
+      <w:r>
+        <w:rPr>
+          <w:color w:val="FF0000"/>
+        </w:rPr>
+        <w:t xml:space="preserve"> then </w:t>
       </w:r>
     </w:p>
     <w:p>

</xml_diff>

<commit_message>
Modified the design document
</commit_message>
<xml_diff>
--- a/bits/dsad/assignment2/designPS5_21_A2.docx
+++ b/bits/dsad/assignment2/designPS5_21_A2.docx
@@ -920,9 +920,9 @@
         </w:rPr>
         <w:lastRenderedPageBreak/>
         <w:drawing>
-          <wp:inline distT="0" distB="0" distL="0" distR="0" wp14:anchorId="4EBBC215" wp14:editId="24BDF0B4">
-            <wp:extent cx="5943600" cy="4773295"/>
-            <wp:effectExtent l="0" t="0" r="0" b="8255"/>
+          <wp:inline distT="0" distB="0" distL="0" distR="0" wp14:anchorId="30FD558A" wp14:editId="5BEEB046">
+            <wp:extent cx="5943600" cy="4791075"/>
+            <wp:effectExtent l="0" t="0" r="0" b="9525"/>
             <wp:docPr id="1" name="Picture 1"/>
             <wp:cNvGraphicFramePr>
               <a:graphicFrameLocks xmlns:a="http://schemas.openxmlformats.org/drawingml/2006/main" noChangeAspect="1"/>
@@ -943,7 +943,7 @@
                   <pic:spPr>
                     <a:xfrm>
                       <a:off x="0" y="0"/>
-                      <a:ext cx="5943600" cy="4773295"/>
+                      <a:ext cx="5943600" cy="4791075"/>
                     </a:xfrm>
                     <a:prstGeom prst="rect">
                       <a:avLst/>
@@ -1044,10 +1044,109 @@
         <w:jc w:val="both"/>
       </w:pPr>
       <w:r>
+        <w:t xml:space="preserve">This program can be solved various ways.  Our primary focus was to reduce the complexity of the program. In </w:t>
+      </w:r>
+      <w:r>
+        <w:t xml:space="preserve">order to </w:t>
+      </w:r>
+      <w:r>
+        <w:t xml:space="preserve">apply the sort on only bonus and try to allocate the tasks based on deadline then it ends up </w:t>
+      </w:r>
+      <w:proofErr w:type="spellStart"/>
+      <w:r>
+        <w:t>n</w:t>
+      </w:r>
+      <w:proofErr w:type="spellEnd"/>
+      <w:r>
+        <w:t xml:space="preserve">^2 complexity.  </w:t>
+      </w:r>
+      <w:proofErr w:type="spellStart"/>
+      <w:r>
+        <w:t>i.e</w:t>
+      </w:r>
+      <w:proofErr w:type="spellEnd"/>
+      <w:r>
+        <w:t>, because sorting takes n*log(n) and then looping through the tasks and assigning the tasks (can be n) based on the deadline availability (deadline can be n) makes it n*n = n^2</w:t>
+      </w:r>
+      <w:r>
+        <w:t xml:space="preserve">.  Over all it is </w:t>
+      </w:r>
+      <w:proofErr w:type="spellStart"/>
+      <w:r>
+        <w:t>nlogn</w:t>
+      </w:r>
+      <w:proofErr w:type="spellEnd"/>
+      <w:r>
+        <w:t xml:space="preserve"> + n^2 ~= n^2.  </w:t>
+      </w:r>
+    </w:p>
+    <w:p>
+      <w:pPr>
+        <w:spacing w:before="160"/>
+        <w:jc w:val="both"/>
+      </w:pPr>
+      <w:r>
+        <w:t xml:space="preserve">We wanted to reduce this to n*log(n) and hence we tried an approach where </w:t>
+      </w:r>
+      <w:r>
+        <w:t>the</w:t>
+      </w:r>
+      <w:r>
+        <w:t xml:space="preserve"> first </w:t>
+      </w:r>
+      <w:r>
+        <w:t>sorting</w:t>
+      </w:r>
+      <w:r>
+        <w:t xml:space="preserve"> based on deadline ascending and </w:t>
+      </w:r>
+      <w:r>
+        <w:t xml:space="preserve">second sorting is based on </w:t>
+      </w:r>
+      <w:r>
+        <w:t xml:space="preserve">bonus descending and then calculate the slots between the deadlines and allocate the </w:t>
+      </w:r>
+      <w:r>
+        <w:t>task</w:t>
+      </w:r>
+      <w:r>
+        <w:t xml:space="preserve">. </w:t>
+      </w:r>
+    </w:p>
+    <w:p>
+      <w:pPr>
+        <w:spacing w:before="160"/>
+        <w:jc w:val="both"/>
+      </w:pPr>
+    </w:p>
+    <w:p>
+      <w:pPr>
+        <w:spacing w:before="160"/>
+        <w:jc w:val="both"/>
+      </w:pPr>
+    </w:p>
+    <w:p>
+      <w:pPr>
+        <w:spacing w:before="160"/>
+        <w:jc w:val="both"/>
+      </w:pPr>
+    </w:p>
+    <w:p>
+      <w:pPr>
+        <w:spacing w:before="160"/>
+        <w:jc w:val="both"/>
+      </w:pPr>
+      <w:r>
         <w:t xml:space="preserve">This algorithm uses list </w:t>
       </w:r>
       <w:r>
-        <w:t xml:space="preserve">and couple of custom class one to hold attributes of task and one to hold </w:t>
+        <w:t xml:space="preserve">and </w:t>
+      </w:r>
+      <w:r>
+        <w:t>three</w:t>
+      </w:r>
+      <w:r>
+        <w:t xml:space="preserve"> custom class one to hold attributes of task and one to hold </w:t>
       </w:r>
       <w:proofErr w:type="spellStart"/>
       <w:r>
@@ -1068,32 +1167,32 @@
         <w:spacing w:before="160"/>
         <w:jc w:val="both"/>
       </w:pPr>
-      <w:r>
-        <w:t>Task</w:t>
-      </w:r>
-      <w:r>
-        <w:t>:</w:t>
-      </w:r>
-      <w:r>
-        <w:t xml:space="preserve"> </w:t>
-      </w:r>
-      <w:r>
-        <w:t>The c</w:t>
-      </w:r>
-      <w:r>
-        <w:t xml:space="preserve">ustom class consists </w:t>
-      </w:r>
-      <w:r>
-        <w:t xml:space="preserve">of </w:t>
-      </w:r>
-      <w:r>
-        <w:t>three</w:t>
-      </w:r>
-      <w:r>
-        <w:t xml:space="preserve"> attributes</w:t>
-      </w:r>
-      <w:r>
-        <w:t xml:space="preserve"> </w:t>
+      <w:proofErr w:type="spellStart"/>
+      <w:r>
+        <w:t>TaskHeapQueue</w:t>
+      </w:r>
+      <w:proofErr w:type="spellEnd"/>
+      <w:r>
+        <w:t xml:space="preserve"> (Priority queue)</w:t>
+      </w:r>
+      <w:r>
+        <w:t xml:space="preserve">:  This holds all methods to apply </w:t>
+      </w:r>
+      <w:proofErr w:type="spellStart"/>
+      <w:r>
+        <w:t>heapify</w:t>
+      </w:r>
+      <w:proofErr w:type="spellEnd"/>
+      <w:r>
+        <w:t xml:space="preserve"> (shift up /shift down) algorithms on the input list of tasks which eventually helps in order the data based on the bonus. It </w:t>
+      </w:r>
+      <w:proofErr w:type="gramStart"/>
+      <w:r>
+        <w:t>consist</w:t>
+      </w:r>
+      <w:proofErr w:type="gramEnd"/>
+      <w:r>
+        <w:t xml:space="preserve"> of four methods</w:t>
       </w:r>
     </w:p>
     <w:p>
@@ -1107,13 +1206,8 @@
         <w:jc w:val="both"/>
       </w:pPr>
       <w:r>
-        <w:t xml:space="preserve">Name of the task, generated at runtime and value can be task:1, task:2, task:3 </w:t>
-      </w:r>
-      <w:proofErr w:type="spellStart"/>
-      <w:r>
-        <w:t>etc</w:t>
-      </w:r>
-      <w:proofErr w:type="spellEnd"/>
+        <w:t>Insert</w:t>
+      </w:r>
     </w:p>
     <w:p>
       <w:pPr>
@@ -1126,7 +1220,7 @@
         <w:jc w:val="both"/>
       </w:pPr>
       <w:r>
-        <w:t>Task deadline: positive integer</w:t>
+        <w:t xml:space="preserve">Remove </w:t>
       </w:r>
     </w:p>
     <w:p>
@@ -1139,17 +1233,43 @@
         <w:spacing w:before="160"/>
         <w:jc w:val="both"/>
       </w:pPr>
-      <w:r>
-        <w:t xml:space="preserve">Task </w:t>
-      </w:r>
-      <w:proofErr w:type="gramStart"/>
-      <w:r>
-        <w:t>bonus :</w:t>
-      </w:r>
-      <w:proofErr w:type="gramEnd"/>
-      <w:r>
-        <w:t xml:space="preserve"> positive  integer</w:t>
-      </w:r>
+      <w:proofErr w:type="spellStart"/>
+      <w:r>
+        <w:t>Shiftup</w:t>
+      </w:r>
+      <w:proofErr w:type="spellEnd"/>
+    </w:p>
+    <w:p>
+      <w:pPr>
+        <w:pStyle w:val="ListParagraph"/>
+        <w:numPr>
+          <w:ilvl w:val="1"/>
+          <w:numId w:val="2"/>
+        </w:numPr>
+        <w:spacing w:before="160"/>
+        <w:jc w:val="both"/>
+      </w:pPr>
+      <w:proofErr w:type="spellStart"/>
+      <w:r>
+        <w:t>Shiftdown</w:t>
+      </w:r>
+      <w:proofErr w:type="spellEnd"/>
+    </w:p>
+    <w:p>
+      <w:pPr>
+        <w:pStyle w:val="ListParagraph"/>
+        <w:spacing w:before="160"/>
+        <w:ind w:left="1440"/>
+        <w:jc w:val="both"/>
+      </w:pPr>
+    </w:p>
+    <w:p>
+      <w:pPr>
+        <w:pStyle w:val="ListParagraph"/>
+        <w:spacing w:before="160"/>
+        <w:ind w:left="1440"/>
+        <w:jc w:val="both"/>
+      </w:pPr>
     </w:p>
     <w:p>
       <w:pPr>
@@ -1161,19 +1281,32 @@
         <w:spacing w:before="160"/>
         <w:jc w:val="both"/>
       </w:pPr>
-      <w:proofErr w:type="spellStart"/>
-      <w:r>
-        <w:t>Usecase</w:t>
-      </w:r>
-      <w:proofErr w:type="spellEnd"/>
-      <w:r>
-        <w:t xml:space="preserve">:  Custom class consists </w:t>
+      <w:r>
+        <w:t>Task</w:t>
+      </w:r>
+      <w:r>
+        <w:t>:</w:t>
+      </w:r>
+      <w:r>
+        <w:t xml:space="preserve"> </w:t>
+      </w:r>
+      <w:r>
+        <w:t>The c</w:t>
+      </w:r>
+      <w:r>
+        <w:t xml:space="preserve">ustom class consists </w:t>
       </w:r>
       <w:r>
         <w:t xml:space="preserve">of </w:t>
       </w:r>
       <w:r>
-        <w:t>the following attributes and members</w:t>
+        <w:t>three</w:t>
+      </w:r>
+      <w:r>
+        <w:t xml:space="preserve"> attributes</w:t>
+      </w:r>
+      <w:r>
+        <w:t xml:space="preserve"> </w:t>
       </w:r>
     </w:p>
     <w:p>
@@ -1187,16 +1320,13 @@
         <w:jc w:val="both"/>
       </w:pPr>
       <w:r>
-        <w:t xml:space="preserve">Attribute: Use case </w:t>
-      </w:r>
-      <w:proofErr w:type="gramStart"/>
-      <w:r>
-        <w:t>name :</w:t>
-      </w:r>
-      <w:proofErr w:type="gramEnd"/>
-      <w:r>
-        <w:t xml:space="preserve">  Generated at runtime based on the number of use case passed in the file</w:t>
-      </w:r>
+        <w:t xml:space="preserve">Name of the task, generated at runtime and value can be task:1, task:2, task:3 </w:t>
+      </w:r>
+      <w:proofErr w:type="spellStart"/>
+      <w:r>
+        <w:t>etc</w:t>
+      </w:r>
+      <w:proofErr w:type="spellEnd"/>
     </w:p>
     <w:p>
       <w:pPr>
@@ -1209,21 +1339,8 @@
         <w:jc w:val="both"/>
       </w:pPr>
       <w:r>
-        <w:t xml:space="preserve">Attribute: </w:t>
-      </w:r>
-      <w:proofErr w:type="gramStart"/>
-      <w:r>
-        <w:t>Tasks :</w:t>
-      </w:r>
-      <w:proofErr w:type="gramEnd"/>
-      <w:r>
-        <w:t xml:space="preserve"> List of tasks under a </w:t>
-      </w:r>
-      <w:proofErr w:type="spellStart"/>
-      <w:r>
-        <w:t>usecase</w:t>
-      </w:r>
-      <w:proofErr w:type="spellEnd"/>
+        <w:t>Task deadline: positive integer</w:t>
+      </w:r>
     </w:p>
     <w:p>
       <w:pPr>
@@ -1235,15 +1352,41 @@
         <w:spacing w:before="160"/>
         <w:jc w:val="both"/>
       </w:pPr>
+      <w:r>
+        <w:t xml:space="preserve">Task </w:t>
+      </w:r>
+      <w:proofErr w:type="gramStart"/>
+      <w:r>
+        <w:t>bonus :</w:t>
+      </w:r>
+      <w:proofErr w:type="gramEnd"/>
+      <w:r>
+        <w:t xml:space="preserve"> positive  integer</w:t>
+      </w:r>
+    </w:p>
+    <w:p>
+      <w:pPr>
+        <w:pStyle w:val="ListParagraph"/>
+        <w:numPr>
+          <w:ilvl w:val="0"/>
+          <w:numId w:val="2"/>
+        </w:numPr>
+        <w:spacing w:before="160"/>
+        <w:jc w:val="both"/>
+      </w:pPr>
       <w:proofErr w:type="spellStart"/>
-      <w:proofErr w:type="gramStart"/>
-      <w:r>
-        <w:t>Attribute:Daily</w:t>
+      <w:r>
+        <w:t>Usecase</w:t>
       </w:r>
       <w:proofErr w:type="spellEnd"/>
-      <w:proofErr w:type="gramEnd"/>
-      <w:r>
-        <w:t xml:space="preserve"> bonus :  holds the daily bonus values.  </w:t>
+      <w:r>
+        <w:t xml:space="preserve">:  Custom class consists </w:t>
+      </w:r>
+      <w:r>
+        <w:t xml:space="preserve">of </w:t>
+      </w:r>
+      <w:r>
+        <w:t>the following attributes and members</w:t>
       </w:r>
     </w:p>
     <w:p>
@@ -1257,29 +1400,15 @@
         <w:jc w:val="both"/>
       </w:pPr>
       <w:r>
-        <w:lastRenderedPageBreak/>
-        <w:t xml:space="preserve">Method: </w:t>
-      </w:r>
-      <w:proofErr w:type="spellStart"/>
+        <w:t xml:space="preserve">Attribute: Use case </w:t>
+      </w:r>
       <w:proofErr w:type="gramStart"/>
       <w:r>
-        <w:t>findMaxDeadlinedTask</w:t>
-      </w:r>
-      <w:proofErr w:type="spellEnd"/>
-      <w:r>
-        <w:t xml:space="preserve"> :</w:t>
+        <w:t>name :</w:t>
       </w:r>
       <w:proofErr w:type="gramEnd"/>
       <w:r>
-        <w:t xml:space="preserve">  Identifies the max </w:t>
-      </w:r>
-      <w:proofErr w:type="spellStart"/>
-      <w:r>
-        <w:t>deadlined</w:t>
-      </w:r>
-      <w:proofErr w:type="spellEnd"/>
-      <w:r>
-        <w:t xml:space="preserve"> task among the tasks</w:t>
+        <w:t xml:space="preserve">  Generated at runtime based on the number of use case passed in the file</w:t>
       </w:r>
     </w:p>
     <w:p>
@@ -1293,15 +1422,87 @@
         <w:jc w:val="both"/>
       </w:pPr>
       <w:r>
-        <w:t xml:space="preserve">Method: </w:t>
+        <w:t xml:space="preserve">Attribute: </w:t>
+      </w:r>
+    </w:p>
+    <w:p>
+      <w:pPr>
+        <w:pStyle w:val="ListParagraph"/>
+        <w:numPr>
+          <w:ilvl w:val="2"/>
+          <w:numId w:val="2"/>
+        </w:numPr>
+        <w:spacing w:before="160"/>
+        <w:jc w:val="both"/>
+      </w:pPr>
+      <w:proofErr w:type="gramStart"/>
+      <w:r>
+        <w:t>Tasks :</w:t>
+      </w:r>
+      <w:proofErr w:type="gramEnd"/>
+      <w:r>
+        <w:t xml:space="preserve"> List of tasks under a </w:t>
       </w:r>
       <w:proofErr w:type="spellStart"/>
       <w:r>
+        <w:t>usecase</w:t>
+      </w:r>
+      <w:proofErr w:type="spellEnd"/>
+      <w:r>
+        <w:t xml:space="preserve"> </w:t>
+      </w:r>
+    </w:p>
+    <w:p>
+      <w:pPr>
+        <w:pStyle w:val="ListParagraph"/>
+        <w:numPr>
+          <w:ilvl w:val="2"/>
+          <w:numId w:val="2"/>
+        </w:numPr>
+        <w:spacing w:before="160"/>
+        <w:jc w:val="both"/>
+      </w:pPr>
+      <w:r>
+        <w:t>Assigned Tasks: Final results after applying the greedy algorithm</w:t>
+      </w:r>
+    </w:p>
+    <w:p>
+      <w:pPr>
+        <w:pStyle w:val="ListParagraph"/>
+        <w:numPr>
+          <w:ilvl w:val="1"/>
+          <w:numId w:val="2"/>
+        </w:numPr>
+        <w:spacing w:before="160"/>
+        <w:jc w:val="both"/>
+      </w:pPr>
+      <w:r>
+        <w:t>Method:</w:t>
+      </w:r>
+    </w:p>
+    <w:p>
+      <w:pPr>
+        <w:pStyle w:val="ListParagraph"/>
+        <w:numPr>
+          <w:ilvl w:val="2"/>
+          <w:numId w:val="2"/>
+        </w:numPr>
+        <w:spacing w:before="160"/>
+        <w:jc w:val="both"/>
+      </w:pPr>
+      <w:proofErr w:type="spellStart"/>
+      <w:r>
         <w:t>maximizeBonus</w:t>
       </w:r>
       <w:proofErr w:type="spellEnd"/>
       <w:r>
-        <w:t>: greed algorithm implemented as part of this method to maximize the bonus</w:t>
+        <w:t>: greed</w:t>
+      </w:r>
+      <w:r>
+        <w:t>y</w:t>
+      </w:r>
+      <w:r>
+        <w:t xml:space="preserve"> algorithm implemented as part of this method to maximize the bonus</w:t>
       </w:r>
     </w:p>
     <w:p>
@@ -1320,20 +1521,59 @@
     </w:p>
     <w:p>
       <w:pPr>
+        <w:pStyle w:val="ListParagraph"/>
+        <w:numPr>
+          <w:ilvl w:val="0"/>
+          <w:numId w:val="2"/>
+        </w:numPr>
         <w:spacing w:before="160"/>
         <w:jc w:val="both"/>
       </w:pPr>
+      <w:r>
+        <w:t xml:space="preserve">There </w:t>
+      </w:r>
+      <w:proofErr w:type="gramStart"/>
+      <w:r>
+        <w:t>are</w:t>
+      </w:r>
+      <w:proofErr w:type="gramEnd"/>
+      <w:r>
+        <w:t xml:space="preserve"> static method to implement the merge sort </w:t>
+      </w:r>
     </w:p>
     <w:p>
       <w:pPr>
         <w:spacing w:before="160"/>
         <w:jc w:val="both"/>
       </w:pPr>
+    </w:p>
+    <w:p>
+      <w:pPr>
+        <w:spacing w:before="160"/>
+        <w:jc w:val="both"/>
+      </w:pPr>
       <w:r>
         <w:t xml:space="preserve">This is the simplest data structure meeting all our </w:t>
       </w:r>
       <w:r>
         <w:t>requirements.</w:t>
+      </w:r>
+    </w:p>
+    <w:p>
+      <w:pPr>
+        <w:spacing w:before="160"/>
+        <w:jc w:val="both"/>
+      </w:pPr>
+      <w:r>
+        <w:t xml:space="preserve">Note: The program didn’t use any python </w:t>
+      </w:r>
+      <w:proofErr w:type="spellStart"/>
+      <w:r>
+        <w:t>librabries</w:t>
+      </w:r>
+      <w:proofErr w:type="spellEnd"/>
+      <w:r>
+        <w:t xml:space="preserve"> other than lists and custom classes </w:t>
       </w:r>
     </w:p>
     <w:p>
@@ -1465,31 +1705,7 @@
         <w:rPr>
           <w:rFonts w:ascii="Calibri" w:eastAsia="Times New Roman" w:hAnsi="Calibri" w:cs="Calibri"/>
         </w:rPr>
-        <w:t xml:space="preserve">n*log(n) </w:t>
-      </w:r>
-      <w:r>
-        <w:rPr>
-          <w:rFonts w:ascii="Calibri" w:eastAsia="Times New Roman" w:hAnsi="Calibri" w:cs="Calibri"/>
-        </w:rPr>
-        <w:t>+n</w:t>
-      </w:r>
-      <w:r>
-        <w:rPr>
-          <w:rFonts w:ascii="Calibri" w:eastAsia="Times New Roman" w:hAnsi="Calibri" w:cs="Calibri"/>
-        </w:rPr>
-        <w:t>^2</w:t>
-      </w:r>
-      <w:r>
-        <w:rPr>
-          <w:rFonts w:ascii="Calibri" w:eastAsia="Times New Roman" w:hAnsi="Calibri" w:cs="Calibri"/>
-        </w:rPr>
-        <w:t xml:space="preserve"> =  O(</w:t>
-      </w:r>
-      <w:r>
-        <w:rPr>
-          <w:rFonts w:ascii="Calibri" w:eastAsia="Times New Roman" w:hAnsi="Calibri" w:cs="Calibri"/>
-        </w:rPr>
-        <w:t>n^2)</w:t>
+        <w:t>n*log(n)</w:t>
       </w:r>
     </w:p>
     <w:p>
@@ -1532,7 +1748,49 @@
         <w:rPr>
           <w:rFonts w:ascii="Calibri" w:eastAsia="Times New Roman" w:hAnsi="Calibri" w:cs="Calibri"/>
         </w:rPr>
-        <w:t xml:space="preserve"> the tasks into descending order w.r.t weightage = (bonus / deadline).  This takes </w:t>
+        <w:t xml:space="preserve"> the tasks </w:t>
+      </w:r>
+      <w:r>
+        <w:rPr>
+          <w:rFonts w:ascii="Calibri" w:eastAsia="Times New Roman" w:hAnsi="Calibri" w:cs="Calibri"/>
+        </w:rPr>
+        <w:t>in</w:t>
+      </w:r>
+      <w:r>
+        <w:rPr>
+          <w:rFonts w:ascii="Calibri" w:eastAsia="Times New Roman" w:hAnsi="Calibri" w:cs="Calibri"/>
+        </w:rPr>
+        <w:t xml:space="preserve"> </w:t>
+      </w:r>
+      <w:r>
+        <w:rPr>
+          <w:rFonts w:ascii="Calibri" w:eastAsia="Times New Roman" w:hAnsi="Calibri" w:cs="Calibri"/>
+        </w:rPr>
+        <w:t>ascending</w:t>
+      </w:r>
+      <w:r>
+        <w:rPr>
+          <w:rFonts w:ascii="Calibri" w:eastAsia="Times New Roman" w:hAnsi="Calibri" w:cs="Calibri"/>
+        </w:rPr>
+        <w:t xml:space="preserve"> order w.r.t </w:t>
+      </w:r>
+      <w:r>
+        <w:rPr>
+          <w:rFonts w:ascii="Calibri" w:eastAsia="Times New Roman" w:hAnsi="Calibri" w:cs="Calibri"/>
+        </w:rPr>
+        <w:t xml:space="preserve">deadline. </w:t>
+      </w:r>
+      <w:r>
+        <w:rPr>
+          <w:rFonts w:ascii="Calibri" w:eastAsia="Times New Roman" w:hAnsi="Calibri" w:cs="Calibri"/>
+        </w:rPr>
+        <w:t>This is implemented using merge sort and it</w:t>
+      </w:r>
+      <w:r>
+        <w:rPr>
+          <w:rFonts w:ascii="Calibri" w:eastAsia="Times New Roman" w:hAnsi="Calibri" w:cs="Calibri"/>
+        </w:rPr>
+        <w:t xml:space="preserve"> takes </w:t>
       </w:r>
       <w:proofErr w:type="gramStart"/>
       <w:r>
@@ -1566,22 +1824,90 @@
         <w:rPr>
           <w:rFonts w:ascii="Calibri" w:eastAsia="Times New Roman" w:hAnsi="Calibri" w:cs="Calibri"/>
         </w:rPr>
-        <w:t xml:space="preserve">Step-2: is to loop through (max number of </w:t>
+        <w:t xml:space="preserve">Step-2: </w:t>
+      </w:r>
+      <w:r>
+        <w:rPr>
+          <w:rFonts w:ascii="Calibri" w:eastAsia="Times New Roman" w:hAnsi="Calibri" w:cs="Calibri"/>
+        </w:rPr>
+        <w:t xml:space="preserve">It then uses priority queue (simple implementation </w:t>
+      </w:r>
+      <w:r>
+        <w:rPr>
+          <w:rFonts w:ascii="Calibri" w:eastAsia="Times New Roman" w:hAnsi="Calibri" w:cs="Calibri"/>
+        </w:rPr>
+        <w:t xml:space="preserve">using </w:t>
+      </w:r>
+      <w:proofErr w:type="spellStart"/>
+      <w:r>
+        <w:rPr>
+          <w:rFonts w:ascii="Calibri" w:eastAsia="Times New Roman" w:hAnsi="Calibri" w:cs="Calibri"/>
+        </w:rPr>
+        <w:t>Ta</w:t>
+      </w:r>
+      <w:r>
+        <w:rPr>
+          <w:rFonts w:ascii="Calibri" w:eastAsia="Times New Roman" w:hAnsi="Calibri" w:cs="Calibri"/>
+        </w:rPr>
+        <w:t>skHeapQueue</w:t>
+      </w:r>
+      <w:proofErr w:type="spellEnd"/>
+      <w:r>
+        <w:rPr>
+          <w:rFonts w:ascii="Calibri" w:eastAsia="Times New Roman" w:hAnsi="Calibri" w:cs="Calibri"/>
+        </w:rPr>
+        <w:t xml:space="preserve">) to push all elements based on the priority and in this </w:t>
       </w:r>
       <w:proofErr w:type="gramStart"/>
       <w:r>
         <w:rPr>
           <w:rFonts w:ascii="Calibri" w:eastAsia="Times New Roman" w:hAnsi="Calibri" w:cs="Calibri"/>
         </w:rPr>
-        <w:t>deadline</w:t>
+        <w:t>case</w:t>
       </w:r>
       <w:proofErr w:type="gramEnd"/>
       <w:r>
         <w:rPr>
           <w:rFonts w:ascii="Calibri" w:eastAsia="Times New Roman" w:hAnsi="Calibri" w:cs="Calibri"/>
         </w:rPr>
-        <w:t xml:space="preserve"> +1) times and allocate the tasks.  This is O(n) complexity</w:t>
-      </w:r>
+        <w:t xml:space="preserve"> priority is based on bonus.  The insertion and deletion in </w:t>
+      </w:r>
+      <w:proofErr w:type="spellStart"/>
+      <w:r>
+        <w:rPr>
+          <w:rFonts w:ascii="Calibri" w:eastAsia="Times New Roman" w:hAnsi="Calibri" w:cs="Calibri"/>
+        </w:rPr>
+        <w:t>pririty</w:t>
+      </w:r>
+      <w:proofErr w:type="spellEnd"/>
+      <w:r>
+        <w:rPr>
+          <w:rFonts w:ascii="Calibri" w:eastAsia="Times New Roman" w:hAnsi="Calibri" w:cs="Calibri"/>
+        </w:rPr>
+        <w:t xml:space="preserve"> queue </w:t>
+      </w:r>
+      <w:proofErr w:type="gramStart"/>
+      <w:r>
+        <w:rPr>
+          <w:rFonts w:ascii="Calibri" w:eastAsia="Times New Roman" w:hAnsi="Calibri" w:cs="Calibri"/>
+        </w:rPr>
+        <w:t>is</w:t>
+      </w:r>
+      <w:proofErr w:type="gramEnd"/>
+      <w:r>
+        <w:rPr>
+          <w:rFonts w:ascii="Calibri" w:eastAsia="Times New Roman" w:hAnsi="Calibri" w:cs="Calibri"/>
+        </w:rPr>
+        <w:t xml:space="preserve"> max of </w:t>
+      </w:r>
+      <w:proofErr w:type="spellStart"/>
+      <w:r>
+        <w:rPr>
+          <w:rFonts w:ascii="Calibri" w:eastAsia="Times New Roman" w:hAnsi="Calibri" w:cs="Calibri"/>
+        </w:rPr>
+        <w:t>logn</w:t>
+      </w:r>
+      <w:proofErr w:type="spellEnd"/>
     </w:p>
     <w:p>
       <w:pPr>
@@ -1640,8 +1966,16 @@
         <w:rPr>
           <w:rFonts w:ascii="Calibri" w:eastAsia="Times New Roman" w:hAnsi="Calibri" w:cs="Calibri"/>
         </w:rPr>
-        <w:t xml:space="preserve"> + n</w:t>
-      </w:r>
+        <w:t xml:space="preserve"> + </w:t>
+      </w:r>
+      <w:proofErr w:type="spellStart"/>
+      <w:r>
+        <w:rPr>
+          <w:rFonts w:ascii="Calibri" w:eastAsia="Times New Roman" w:hAnsi="Calibri" w:cs="Calibri"/>
+        </w:rPr>
+        <w:t>logn</w:t>
+      </w:r>
+      <w:proofErr w:type="spellEnd"/>
       <w:r>
         <w:rPr>
           <w:rFonts w:ascii="Calibri" w:eastAsia="Times New Roman" w:hAnsi="Calibri" w:cs="Calibri"/>
@@ -1652,7 +1986,19 @@
         <w:rPr>
           <w:rFonts w:ascii="Calibri" w:eastAsia="Times New Roman" w:hAnsi="Calibri" w:cs="Calibri"/>
         </w:rPr>
-        <w:t xml:space="preserve"> =  </w:t>
+        <w:t xml:space="preserve"> </w:t>
+      </w:r>
+      <w:r>
+        <w:rPr>
+          <w:rFonts w:ascii="Calibri" w:eastAsia="Times New Roman" w:hAnsi="Calibri" w:cs="Calibri"/>
+        </w:rPr>
+        <w:t>~=</w:t>
+      </w:r>
+      <w:r>
+        <w:rPr>
+          <w:rFonts w:ascii="Calibri" w:eastAsia="Times New Roman" w:hAnsi="Calibri" w:cs="Calibri"/>
+        </w:rPr>
+        <w:t xml:space="preserve">  </w:t>
       </w:r>
       <w:r>
         <w:rPr>
@@ -1664,8 +2010,16 @@
         <w:rPr>
           <w:rFonts w:ascii="Calibri" w:eastAsia="Times New Roman" w:hAnsi="Calibri" w:cs="Calibri"/>
         </w:rPr>
-        <w:t>n (1+logn)</w:t>
-      </w:r>
+        <w:t>n*</w:t>
+      </w:r>
+      <w:proofErr w:type="spellStart"/>
+      <w:r>
+        <w:rPr>
+          <w:rFonts w:ascii="Calibri" w:eastAsia="Times New Roman" w:hAnsi="Calibri" w:cs="Calibri"/>
+        </w:rPr>
+        <w:t>logn</w:t>
+      </w:r>
+      <w:proofErr w:type="spellEnd"/>
       <w:r>
         <w:rPr>
           <w:rFonts w:ascii="Calibri" w:eastAsia="Times New Roman" w:hAnsi="Calibri" w:cs="Calibri"/>
@@ -1676,33 +2030,7 @@
         <w:rPr>
           <w:rFonts w:ascii="Calibri" w:eastAsia="Times New Roman" w:hAnsi="Calibri" w:cs="Calibri"/>
         </w:rPr>
-        <w:t xml:space="preserve"> ~= </w:t>
-      </w:r>
-      <w:r>
-        <w:rPr>
-          <w:rFonts w:ascii="Calibri" w:eastAsia="Times New Roman" w:hAnsi="Calibri" w:cs="Calibri"/>
-        </w:rPr>
-        <w:t>O(</w:t>
-      </w:r>
-      <w:r>
-        <w:rPr>
-          <w:rFonts w:ascii="Calibri" w:eastAsia="Times New Roman" w:hAnsi="Calibri" w:cs="Calibri"/>
-        </w:rPr>
-        <w:t>n*</w:t>
-      </w:r>
-      <w:proofErr w:type="spellStart"/>
-      <w:r>
-        <w:rPr>
-          <w:rFonts w:ascii="Calibri" w:eastAsia="Times New Roman" w:hAnsi="Calibri" w:cs="Calibri"/>
-        </w:rPr>
-        <w:t>logn</w:t>
-      </w:r>
-      <w:proofErr w:type="spellEnd"/>
-      <w:r>
-        <w:rPr>
-          <w:rFonts w:ascii="Calibri" w:eastAsia="Times New Roman" w:hAnsi="Calibri" w:cs="Calibri"/>
-        </w:rPr>
-        <w:t>)</w:t>
+        <w:t xml:space="preserve"> </w:t>
       </w:r>
     </w:p>
     <w:p>
@@ -1831,27 +2159,7 @@
         <w:rPr>
           <w:color w:val="FF0000"/>
         </w:rPr>
-        <w:t xml:space="preserve">to implement this problem.  </w:t>
-      </w:r>
-      <w:r>
-        <w:rPr>
-          <w:color w:val="FF0000"/>
-        </w:rPr>
-        <w:t xml:space="preserve">If the program is allowed to use </w:t>
-      </w:r>
-      <w:proofErr w:type="gramStart"/>
-      <w:r>
-        <w:rPr>
-          <w:color w:val="FF0000"/>
-        </w:rPr>
-        <w:t>heap</w:t>
-      </w:r>
-      <w:proofErr w:type="gramEnd"/>
-      <w:r>
-        <w:rPr>
-          <w:color w:val="FF0000"/>
-        </w:rPr>
-        <w:t xml:space="preserve"> then </w:t>
+        <w:t xml:space="preserve">to implement this problem. </w:t>
       </w:r>
     </w:p>
     <w:p>
@@ -2504,7 +2812,28 @@
                 <w:sz w:val="24"/>
                 <w:szCs w:val="24"/>
               </w:rPr>
-              <w:t xml:space="preserve"> and maintains the bonus and also processed items</w:t>
+              <w:t xml:space="preserve"> and </w:t>
+            </w:r>
+            <w:r>
+              <w:rPr>
+                <w:sz w:val="24"/>
+                <w:szCs w:val="24"/>
+              </w:rPr>
+              <w:t xml:space="preserve">stores </w:t>
+            </w:r>
+            <w:r>
+              <w:rPr>
+                <w:sz w:val="24"/>
+                <w:szCs w:val="24"/>
+              </w:rPr>
+              <w:t xml:space="preserve">the </w:t>
+            </w:r>
+            <w:r>
+              <w:rPr>
+                <w:sz w:val="24"/>
+                <w:szCs w:val="24"/>
+              </w:rPr>
+              <w:t xml:space="preserve">results </w:t>
             </w:r>
           </w:p>
           <w:p>
@@ -2527,21 +2856,28 @@
               </w:rPr>
               <w:t xml:space="preserve">Finally prints the </w:t>
             </w:r>
-            <w:proofErr w:type="gramStart"/>
+            <w:proofErr w:type="spellStart"/>
             <w:r>
               <w:rPr>
                 <w:sz w:val="24"/>
                 <w:szCs w:val="24"/>
               </w:rPr>
-              <w:t>output to output</w:t>
-            </w:r>
-            <w:proofErr w:type="gramEnd"/>
+              <w:t>the</w:t>
+            </w:r>
+            <w:proofErr w:type="spellEnd"/>
             <w:r>
               <w:rPr>
                 <w:sz w:val="24"/>
                 <w:szCs w:val="24"/>
               </w:rPr>
-              <w:t xml:space="preserve"> file</w:t>
+              <w:t xml:space="preserve"> results</w:t>
+            </w:r>
+            <w:r>
+              <w:rPr>
+                <w:sz w:val="24"/>
+                <w:szCs w:val="24"/>
+              </w:rPr>
+              <w:t xml:space="preserve"> to output file</w:t>
             </w:r>
           </w:p>
         </w:tc>
@@ -4238,21 +4574,6 @@
 </file>
 
 <file path=customXml/item1.xml><?xml version="1.0" encoding="utf-8"?>
-<?mso-contentType ?>
-<FormTemplates xmlns="http://schemas.microsoft.com/sharepoint/v3/contenttype/forms">
-  <Display>DocumentLibraryForm</Display>
-  <Edit>DocumentLibraryForm</Edit>
-  <New>DocumentLibraryForm</New>
-</FormTemplates>
-</file>
-
-<file path=customXml/item2.xml><?xml version="1.0" encoding="utf-8"?>
-<p:properties xmlns:p="http://schemas.microsoft.com/office/2006/metadata/properties" xmlns:xsi="http://www.w3.org/2001/XMLSchema-instance" xmlns:pc="http://schemas.microsoft.com/office/infopath/2007/PartnerControls">
-  <documentManagement/>
-</p:properties>
-</file>
-
-<file path=customXml/item3.xml><?xml version="1.0" encoding="utf-8"?>
 <ct:contentTypeSchema xmlns:ct="http://schemas.microsoft.com/office/2006/metadata/contentType" xmlns:ma="http://schemas.microsoft.com/office/2006/metadata/properties/metaAttributes" ct:_="" ma:_="" ma:contentTypeName="Document" ma:contentTypeID="0x010100DE12D415ABAF3048A2C8637E81CFE8EF" ma:contentTypeVersion="2" ma:contentTypeDescription="Create a new document." ma:contentTypeScope="" ma:versionID="87c68a8f6acf09f03288bdff2f7a07d2">
   <xsd:schema xmlns:xsd="http://www.w3.org/2001/XMLSchema" xmlns:xs="http://www.w3.org/2001/XMLSchema" xmlns:p="http://schemas.microsoft.com/office/2006/metadata/properties" xmlns:ns2="4cf6a8cc-dcec-4239-8798-0699ef819fac" targetNamespace="http://schemas.microsoft.com/office/2006/metadata/properties" ma:root="true" ma:fieldsID="f7fa26a130649f41426d7b28a0150d86" ns2:_="">
     <xsd:import namespace="4cf6a8cc-dcec-4239-8798-0699ef819fac"/>
@@ -4384,24 +4705,22 @@
 </ct:contentTypeSchema>
 </file>
 
-<file path=customXml/itemProps1.xml><?xml version="1.0" encoding="utf-8"?>
-<ds:datastoreItem xmlns:ds="http://schemas.openxmlformats.org/officeDocument/2006/customXml" ds:itemID="{1AE44A84-0C3F-424B-91A2-65496F6824CD}">
-  <ds:schemaRefs>
-    <ds:schemaRef ds:uri="http://schemas.microsoft.com/sharepoint/v3/contenttype/forms"/>
-  </ds:schemaRefs>
-</ds:datastoreItem>
+<file path=customXml/item2.xml><?xml version="1.0" encoding="utf-8"?>
+<p:properties xmlns:p="http://schemas.microsoft.com/office/2006/metadata/properties" xmlns:xsi="http://www.w3.org/2001/XMLSchema-instance" xmlns:pc="http://schemas.microsoft.com/office/infopath/2007/PartnerControls">
+  <documentManagement/>
+</p:properties>
 </file>
 
-<file path=customXml/itemProps2.xml><?xml version="1.0" encoding="utf-8"?>
-<ds:datastoreItem xmlns:ds="http://schemas.openxmlformats.org/officeDocument/2006/customXml" ds:itemID="{B3068F78-A59E-4933-8D28-B547B4F2E948}">
-  <ds:schemaRefs>
-    <ds:schemaRef ds:uri="http://schemas.microsoft.com/office/2006/metadata/properties"/>
-    <ds:schemaRef ds:uri="http://schemas.microsoft.com/office/infopath/2007/PartnerControls"/>
-  </ds:schemaRefs>
-</ds:datastoreItem>
+<file path=customXml/item3.xml><?xml version="1.0" encoding="utf-8"?>
+<?mso-contentType ?>
+<FormTemplates xmlns="http://schemas.microsoft.com/sharepoint/v3/contenttype/forms">
+  <Display>DocumentLibraryForm</Display>
+  <Edit>DocumentLibraryForm</Edit>
+  <New>DocumentLibraryForm</New>
+</FormTemplates>
 </file>
 
-<file path=customXml/itemProps3.xml><?xml version="1.0" encoding="utf-8"?>
+<file path=customXml/itemProps1.xml><?xml version="1.0" encoding="utf-8"?>
 <ds:datastoreItem xmlns:ds="http://schemas.openxmlformats.org/officeDocument/2006/customXml" ds:itemID="{A4797C14-F31E-4356-8105-685792561E42}">
   <ds:schemaRefs>
     <ds:schemaRef ds:uri="http://schemas.microsoft.com/office/2006/metadata/contentType"/>
@@ -4417,4 +4736,21 @@
     <ds:schemaRef ds:uri="http://schemas.microsoft.com/internal/obd"/>
   </ds:schemaRefs>
 </ds:datastoreItem>
+</file>
+
+<file path=customXml/itemProps2.xml><?xml version="1.0" encoding="utf-8"?>
+<ds:datastoreItem xmlns:ds="http://schemas.openxmlformats.org/officeDocument/2006/customXml" ds:itemID="{B3068F78-A59E-4933-8D28-B547B4F2E948}">
+  <ds:schemaRefs>
+    <ds:schemaRef ds:uri="http://schemas.microsoft.com/office/2006/metadata/properties"/>
+    <ds:schemaRef ds:uri="http://schemas.microsoft.com/office/infopath/2007/PartnerControls"/>
+  </ds:schemaRefs>
+</ds:datastoreItem>
+</file>
+
+<file path=customXml/itemProps3.xml><?xml version="1.0" encoding="utf-8"?>
+<ds:datastoreItem xmlns:ds="http://schemas.openxmlformats.org/officeDocument/2006/customXml" ds:itemID="{1AE44A84-0C3F-424B-91A2-65496F6824CD}">
+  <ds:schemaRefs>
+    <ds:schemaRef ds:uri="http://schemas.microsoft.com/sharepoint/v3/contenttype/forms"/>
+  </ds:schemaRefs>
+</ds:datastoreItem>
 </file>
</xml_diff>

<commit_message>
Design document - final version
</commit_message>
<xml_diff>
--- a/bits/dsad/assignment2/designPS5_21_A2.docx
+++ b/bits/dsad/assignment2/designPS5_21_A2.docx
@@ -249,8 +249,8 @@
           <w:rStyle w:val="normaltextrun"/>
           <w:rFonts w:ascii="Calibri" w:eastAsiaTheme="minorHAnsi" w:hAnsi="Calibri" w:cs="Calibri"/>
           <w:color w:val="000000"/>
-          <w:sz w:val="24"/>
-          <w:szCs w:val="24"/>
+          <w:sz w:val="22"/>
+          <w:szCs w:val="22"/>
           <w:lang w:val="en-IN"/>
         </w:rPr>
       </w:pPr>
@@ -259,8 +259,8 @@
           <w:rStyle w:val="normaltextrun"/>
           <w:rFonts w:ascii="Calibri" w:eastAsiaTheme="minorHAnsi" w:hAnsi="Calibri" w:cs="Calibri"/>
           <w:color w:val="000000"/>
-          <w:sz w:val="24"/>
-          <w:szCs w:val="24"/>
+          <w:sz w:val="22"/>
+          <w:szCs w:val="22"/>
           <w:lang w:val="en-IN"/>
         </w:rPr>
         <w:t xml:space="preserve">This </w:t>
@@ -270,8 +270,8 @@
           <w:rStyle w:val="normaltextrun"/>
           <w:rFonts w:ascii="Calibri" w:eastAsiaTheme="minorHAnsi" w:hAnsi="Calibri" w:cs="Calibri"/>
           <w:color w:val="000000"/>
-          <w:sz w:val="24"/>
-          <w:szCs w:val="24"/>
+          <w:sz w:val="22"/>
+          <w:szCs w:val="22"/>
           <w:lang w:val="en-IN"/>
         </w:rPr>
         <w:t xml:space="preserve">problem is about </w:t>
@@ -281,8 +281,8 @@
           <w:rStyle w:val="normaltextrun"/>
           <w:rFonts w:ascii="Calibri" w:eastAsiaTheme="minorHAnsi" w:hAnsi="Calibri" w:cs="Calibri"/>
           <w:color w:val="000000"/>
-          <w:sz w:val="24"/>
-          <w:szCs w:val="24"/>
+          <w:sz w:val="22"/>
+          <w:szCs w:val="22"/>
           <w:lang w:val="en-IN"/>
         </w:rPr>
         <w:t xml:space="preserve">a </w:t>
@@ -292,8 +292,8 @@
           <w:rStyle w:val="normaltextrun"/>
           <w:rFonts w:ascii="Calibri" w:eastAsiaTheme="minorHAnsi" w:hAnsi="Calibri" w:cs="Calibri"/>
           <w:color w:val="000000"/>
-          <w:sz w:val="24"/>
-          <w:szCs w:val="24"/>
+          <w:sz w:val="22"/>
+          <w:szCs w:val="22"/>
           <w:lang w:val="en-IN"/>
         </w:rPr>
         <w:t>maximizing the profit by correctly scheduling the problem using greedy method</w:t>
@@ -349,6 +349,8 @@
           <w:rStyle w:val="normaltextrun"/>
           <w:rFonts w:ascii="Calibri" w:eastAsiaTheme="minorHAnsi" w:hAnsi="Calibri" w:cs="Calibri"/>
           <w:color w:val="000000"/>
+          <w:sz w:val="22"/>
+          <w:szCs w:val="22"/>
           <w:lang w:val="en-IN"/>
         </w:rPr>
       </w:pPr>
@@ -357,184 +359,37 @@
           <w:rStyle w:val="normaltextrun"/>
           <w:rFonts w:ascii="Calibri" w:eastAsiaTheme="minorHAnsi" w:hAnsi="Calibri" w:cs="Calibri"/>
           <w:color w:val="000000"/>
+          <w:sz w:val="22"/>
+          <w:szCs w:val="22"/>
           <w:lang w:val="en-IN"/>
         </w:rPr>
-        <w:t>A</w:t>
-      </w:r>
+        <w:t xml:space="preserve">A teacher has given a set of questions to the class. Each question takes a day to finish the task. Each problem has a deadline, if finished before the deadline the class gets extra bonus marks.  No </w:t>
+      </w:r>
+      <w:proofErr w:type="spellStart"/>
+      <w:proofErr w:type="gramStart"/>
       <w:r>
         <w:rPr>
           <w:rStyle w:val="normaltextrun"/>
           <w:rFonts w:ascii="Calibri" w:eastAsiaTheme="minorHAnsi" w:hAnsi="Calibri" w:cs="Calibri"/>
           <w:color w:val="000000"/>
+          <w:sz w:val="22"/>
+          <w:szCs w:val="22"/>
           <w:lang w:val="en-IN"/>
         </w:rPr>
-        <w:t xml:space="preserve"> teacher has given a set of questions to the class. Each question</w:t>
-      </w:r>
+        <w:t>Bonus,If</w:t>
+      </w:r>
+      <w:proofErr w:type="spellEnd"/>
+      <w:proofErr w:type="gramEnd"/>
       <w:r>
         <w:rPr>
           <w:rStyle w:val="normaltextrun"/>
           <w:rFonts w:ascii="Calibri" w:eastAsiaTheme="minorHAnsi" w:hAnsi="Calibri" w:cs="Calibri"/>
           <w:color w:val="000000"/>
+          <w:sz w:val="22"/>
+          <w:szCs w:val="22"/>
           <w:lang w:val="en-IN"/>
         </w:rPr>
-        <w:t xml:space="preserve"> </w:t>
-      </w:r>
-      <w:r>
-        <w:rPr>
-          <w:rStyle w:val="normaltextrun"/>
-          <w:rFonts w:ascii="Calibri" w:eastAsiaTheme="minorHAnsi" w:hAnsi="Calibri" w:cs="Calibri"/>
-          <w:color w:val="000000"/>
-          <w:lang w:val="en-IN"/>
-        </w:rPr>
-        <w:t xml:space="preserve">takes </w:t>
-      </w:r>
-      <w:r>
-        <w:rPr>
-          <w:rStyle w:val="normaltextrun"/>
-          <w:rFonts w:ascii="Calibri" w:eastAsiaTheme="minorHAnsi" w:hAnsi="Calibri" w:cs="Calibri"/>
-          <w:color w:val="000000"/>
-          <w:lang w:val="en-IN"/>
-        </w:rPr>
-        <w:t>a</w:t>
-      </w:r>
-      <w:r>
-        <w:rPr>
-          <w:rStyle w:val="normaltextrun"/>
-          <w:rFonts w:ascii="Calibri" w:eastAsiaTheme="minorHAnsi" w:hAnsi="Calibri" w:cs="Calibri"/>
-          <w:color w:val="000000"/>
-          <w:lang w:val="en-IN"/>
-        </w:rPr>
-        <w:t xml:space="preserve"> day to finish the task. Each problem has a deadline, if finished before the deadline </w:t>
-      </w:r>
-      <w:r>
-        <w:rPr>
-          <w:rStyle w:val="normaltextrun"/>
-          <w:rFonts w:ascii="Calibri" w:eastAsiaTheme="minorHAnsi" w:hAnsi="Calibri" w:cs="Calibri"/>
-          <w:color w:val="000000"/>
-          <w:lang w:val="en-IN"/>
-        </w:rPr>
-        <w:t>the class</w:t>
-      </w:r>
-      <w:r>
-        <w:rPr>
-          <w:rStyle w:val="normaltextrun"/>
-          <w:rFonts w:ascii="Calibri" w:eastAsiaTheme="minorHAnsi" w:hAnsi="Calibri" w:cs="Calibri"/>
-          <w:color w:val="000000"/>
-          <w:lang w:val="en-IN"/>
-        </w:rPr>
-        <w:t xml:space="preserve"> get</w:t>
-      </w:r>
-      <w:r>
-        <w:rPr>
-          <w:rStyle w:val="normaltextrun"/>
-          <w:rFonts w:ascii="Calibri" w:eastAsiaTheme="minorHAnsi" w:hAnsi="Calibri" w:cs="Calibri"/>
-          <w:color w:val="000000"/>
-          <w:lang w:val="en-IN"/>
-        </w:rPr>
-        <w:t>s</w:t>
-      </w:r>
-      <w:r>
-        <w:rPr>
-          <w:rStyle w:val="normaltextrun"/>
-          <w:rFonts w:ascii="Calibri" w:eastAsiaTheme="minorHAnsi" w:hAnsi="Calibri" w:cs="Calibri"/>
-          <w:color w:val="000000"/>
-          <w:lang w:val="en-IN"/>
-        </w:rPr>
-        <w:t xml:space="preserve"> extra bonus marks. </w:t>
-      </w:r>
-      <w:r>
-        <w:rPr>
-          <w:rStyle w:val="normaltextrun"/>
-          <w:rFonts w:ascii="Calibri" w:eastAsiaTheme="minorHAnsi" w:hAnsi="Calibri" w:cs="Calibri"/>
-          <w:color w:val="000000"/>
-          <w:lang w:val="en-IN"/>
-        </w:rPr>
-        <w:t xml:space="preserve"> No </w:t>
-      </w:r>
-      <w:proofErr w:type="spellStart"/>
-      <w:proofErr w:type="gramStart"/>
-      <w:r>
-        <w:rPr>
-          <w:rStyle w:val="normaltextrun"/>
-          <w:rFonts w:ascii="Calibri" w:eastAsiaTheme="minorHAnsi" w:hAnsi="Calibri" w:cs="Calibri"/>
-          <w:color w:val="000000"/>
-          <w:lang w:val="en-IN"/>
-        </w:rPr>
-        <w:t>Bonus,</w:t>
-      </w:r>
-      <w:r>
-        <w:rPr>
-          <w:rStyle w:val="normaltextrun"/>
-          <w:rFonts w:ascii="Calibri" w:eastAsiaTheme="minorHAnsi" w:hAnsi="Calibri" w:cs="Calibri"/>
-          <w:color w:val="000000"/>
-          <w:lang w:val="en-IN"/>
-        </w:rPr>
-        <w:t>If</w:t>
-      </w:r>
-      <w:proofErr w:type="spellEnd"/>
-      <w:proofErr w:type="gramEnd"/>
-      <w:r>
-        <w:rPr>
-          <w:rStyle w:val="normaltextrun"/>
-          <w:rFonts w:ascii="Calibri" w:eastAsiaTheme="minorHAnsi" w:hAnsi="Calibri" w:cs="Calibri"/>
-          <w:color w:val="000000"/>
-          <w:lang w:val="en-IN"/>
-        </w:rPr>
-        <w:t xml:space="preserve"> </w:t>
-      </w:r>
-      <w:r>
-        <w:rPr>
-          <w:rStyle w:val="normaltextrun"/>
-          <w:rFonts w:ascii="Calibri" w:eastAsiaTheme="minorHAnsi" w:hAnsi="Calibri" w:cs="Calibri"/>
-          <w:color w:val="000000"/>
-          <w:lang w:val="en-IN"/>
-        </w:rPr>
-        <w:t xml:space="preserve">the problem is not </w:t>
-      </w:r>
-      <w:r>
-        <w:rPr>
-          <w:rStyle w:val="normaltextrun"/>
-          <w:rFonts w:ascii="Calibri" w:eastAsiaTheme="minorHAnsi" w:hAnsi="Calibri" w:cs="Calibri"/>
-          <w:color w:val="000000"/>
-          <w:lang w:val="en-IN"/>
-        </w:rPr>
-        <w:t>finish</w:t>
-      </w:r>
-      <w:r>
-        <w:rPr>
-          <w:rStyle w:val="normaltextrun"/>
-          <w:rFonts w:ascii="Calibri" w:eastAsiaTheme="minorHAnsi" w:hAnsi="Calibri" w:cs="Calibri"/>
-          <w:color w:val="000000"/>
-          <w:lang w:val="en-IN"/>
-        </w:rPr>
-        <w:t>ed</w:t>
-      </w:r>
-      <w:r>
-        <w:rPr>
-          <w:rStyle w:val="normaltextrun"/>
-          <w:rFonts w:ascii="Calibri" w:eastAsiaTheme="minorHAnsi" w:hAnsi="Calibri" w:cs="Calibri"/>
-          <w:color w:val="000000"/>
-          <w:lang w:val="en-IN"/>
-        </w:rPr>
-        <w:t xml:space="preserve"> </w:t>
-      </w:r>
-      <w:r>
-        <w:rPr>
-          <w:rStyle w:val="normaltextrun"/>
-          <w:rFonts w:ascii="Calibri" w:eastAsiaTheme="minorHAnsi" w:hAnsi="Calibri" w:cs="Calibri"/>
-          <w:color w:val="000000"/>
-          <w:lang w:val="en-IN"/>
-        </w:rPr>
-        <w:t>before the</w:t>
-      </w:r>
-      <w:r>
-        <w:rPr>
-          <w:rStyle w:val="normaltextrun"/>
-          <w:rFonts w:ascii="Calibri" w:eastAsiaTheme="minorHAnsi" w:hAnsi="Calibri" w:cs="Calibri"/>
-          <w:color w:val="000000"/>
-          <w:lang w:val="en-IN"/>
-        </w:rPr>
-        <w:t xml:space="preserve"> deadline </w:t>
+        <w:t xml:space="preserve"> the problem is not finished before the deadline </w:t>
       </w:r>
     </w:p>
     <w:p>
@@ -547,6 +402,8 @@
           <w:rStyle w:val="normaltextrun"/>
           <w:rFonts w:ascii="Calibri" w:hAnsi="Calibri" w:cs="Calibri"/>
           <w:color w:val="000000"/>
+          <w:sz w:val="20"/>
+          <w:szCs w:val="20"/>
         </w:rPr>
       </w:pPr>
       <w:r>
@@ -554,123 +411,65 @@
           <w:rStyle w:val="normaltextrun"/>
           <w:rFonts w:ascii="Calibri" w:hAnsi="Calibri" w:cs="Calibri"/>
           <w:color w:val="000000"/>
+          <w:sz w:val="20"/>
+          <w:szCs w:val="20"/>
           <w:lang w:val="en-IN"/>
         </w:rPr>
-        <w:t>For</w:t>
-      </w:r>
+        <w:t>For example, the class has been given 3 problems: [</w:t>
+      </w:r>
+      <w:proofErr w:type="gramStart"/>
       <w:r>
         <w:rPr>
           <w:rStyle w:val="normaltextrun"/>
           <w:rFonts w:ascii="Calibri" w:hAnsi="Calibri" w:cs="Calibri"/>
           <w:color w:val="000000"/>
+          <w:sz w:val="20"/>
+          <w:szCs w:val="20"/>
           <w:lang w:val="en-IN"/>
         </w:rPr>
-        <w:t xml:space="preserve"> </w:t>
-      </w:r>
+        <w:t>A,B</w:t>
+      </w:r>
+      <w:proofErr w:type="gramEnd"/>
       <w:r>
         <w:rPr>
           <w:rStyle w:val="normaltextrun"/>
           <w:rFonts w:ascii="Calibri" w:hAnsi="Calibri" w:cs="Calibri"/>
           <w:color w:val="000000"/>
+          <w:sz w:val="20"/>
+          <w:szCs w:val="20"/>
           <w:lang w:val="en-IN"/>
         </w:rPr>
-        <w:t>ex</w:t>
+        <w:t xml:space="preserve">,C]. The corresponding deadlines are [1,2,1] and the bonus for finishing the problem before time is [10,20,30]. </w:t>
       </w:r>
       <w:r>
         <w:rPr>
           <w:rStyle w:val="normaltextrun"/>
           <w:rFonts w:ascii="Calibri" w:hAnsi="Calibri" w:cs="Calibri"/>
           <w:color w:val="000000"/>
-          <w:lang w:val="en-IN"/>
-        </w:rPr>
-        <w:t>ample, the class has been given 3 problems: [</w:t>
-      </w:r>
-      <w:proofErr w:type="gramStart"/>
+          <w:sz w:val="20"/>
+          <w:szCs w:val="20"/>
+        </w:rPr>
+        <w:t xml:space="preserve">For maximizing the bonus marks you can get problem C and B. While missing the deadline of problem A, which gives you a maximum 50 bonus marks earned. The order of the </w:t>
+      </w:r>
+      <w:proofErr w:type="spellStart"/>
       <w:r>
         <w:rPr>
           <w:rStyle w:val="normaltextrun"/>
           <w:rFonts w:ascii="Calibri" w:hAnsi="Calibri" w:cs="Calibri"/>
           <w:color w:val="000000"/>
-          <w:lang w:val="en-IN"/>
-        </w:rPr>
-        <w:t>A,B</w:t>
-      </w:r>
-      <w:proofErr w:type="gramEnd"/>
+          <w:sz w:val="20"/>
+          <w:szCs w:val="20"/>
+        </w:rPr>
+        <w:t>tasksis</w:t>
+      </w:r>
+      <w:proofErr w:type="spellEnd"/>
       <w:r>
         <w:rPr>
           <w:rStyle w:val="normaltextrun"/>
           <w:rFonts w:ascii="Calibri" w:hAnsi="Calibri" w:cs="Calibri"/>
           <w:color w:val="000000"/>
-          <w:lang w:val="en-IN"/>
-        </w:rPr>
-        <w:t>,C]. The corresponding deadlines are [1,2,1]</w:t>
-      </w:r>
-      <w:r>
-        <w:rPr>
-          <w:rStyle w:val="normaltextrun"/>
-          <w:rFonts w:ascii="Calibri" w:hAnsi="Calibri" w:cs="Calibri"/>
-          <w:color w:val="000000"/>
-          <w:lang w:val="en-IN"/>
-        </w:rPr>
-        <w:t xml:space="preserve"> </w:t>
-      </w:r>
-      <w:r>
-        <w:rPr>
-          <w:rStyle w:val="normaltextrun"/>
-          <w:rFonts w:ascii="Calibri" w:hAnsi="Calibri" w:cs="Calibri"/>
-          <w:color w:val="000000"/>
-          <w:lang w:val="en-IN"/>
-        </w:rPr>
-        <w:t>and the bonus for finishing the problem before time is [10,20,30].</w:t>
-      </w:r>
-      <w:r>
-        <w:rPr>
-          <w:rStyle w:val="normaltextrun"/>
-          <w:rFonts w:ascii="Calibri" w:hAnsi="Calibri" w:cs="Calibri"/>
-          <w:color w:val="000000"/>
-          <w:lang w:val="en-IN"/>
-        </w:rPr>
-        <w:t xml:space="preserve"> </w:t>
-      </w:r>
-      <w:r>
-        <w:rPr>
-          <w:rStyle w:val="normaltextrun"/>
-          <w:rFonts w:ascii="Calibri" w:hAnsi="Calibri" w:cs="Calibri"/>
-          <w:color w:val="000000"/>
-        </w:rPr>
-        <w:t>For maximizing the bonus marks you can get problem C and B. While missing the</w:t>
-      </w:r>
-      <w:r>
-        <w:rPr>
-          <w:rStyle w:val="normaltextrun"/>
-          <w:rFonts w:ascii="Calibri" w:hAnsi="Calibri" w:cs="Calibri"/>
-          <w:color w:val="000000"/>
-        </w:rPr>
-        <w:t xml:space="preserve"> </w:t>
-      </w:r>
-      <w:r>
-        <w:rPr>
-          <w:rStyle w:val="normaltextrun"/>
-          <w:rFonts w:ascii="Calibri" w:hAnsi="Calibri" w:cs="Calibri"/>
-          <w:color w:val="000000"/>
-        </w:rPr>
-        <w:t xml:space="preserve">deadline of problem A, which gives you a maximum 50 bonus marks earned. The order of the </w:t>
-      </w:r>
-      <w:proofErr w:type="spellStart"/>
-      <w:r>
-        <w:rPr>
-          <w:rStyle w:val="normaltextrun"/>
-          <w:rFonts w:ascii="Calibri" w:hAnsi="Calibri" w:cs="Calibri"/>
-          <w:color w:val="000000"/>
-        </w:rPr>
-        <w:t>tasksis</w:t>
-      </w:r>
-      <w:proofErr w:type="spellEnd"/>
-      <w:r>
-        <w:rPr>
-          <w:rStyle w:val="normaltextrun"/>
-          <w:rFonts w:ascii="Calibri" w:hAnsi="Calibri" w:cs="Calibri"/>
-          <w:color w:val="000000"/>
+          <w:sz w:val="20"/>
+          <w:szCs w:val="20"/>
         </w:rPr>
         <w:t xml:space="preserve"> C-B-A</w:t>
       </w:r>
@@ -757,6 +556,8 @@
           <w:rStyle w:val="normaltextrun"/>
           <w:rFonts w:ascii="Calibri" w:eastAsiaTheme="minorHAnsi" w:hAnsi="Calibri" w:cs="Calibri"/>
           <w:color w:val="000000"/>
+          <w:sz w:val="22"/>
+          <w:szCs w:val="22"/>
           <w:lang w:val="en-IN"/>
         </w:rPr>
       </w:pPr>
@@ -765,6 +566,8 @@
           <w:rStyle w:val="normaltextrun"/>
           <w:rFonts w:ascii="Calibri" w:eastAsiaTheme="minorHAnsi" w:hAnsi="Calibri" w:cs="Calibri"/>
           <w:color w:val="000000"/>
+          <w:sz w:val="22"/>
+          <w:szCs w:val="22"/>
           <w:lang w:val="en-IN"/>
         </w:rPr>
         <w:t xml:space="preserve">The goal is to create a python program to </w:t>
@@ -774,6 +577,8 @@
           <w:rStyle w:val="normaltextrun"/>
           <w:rFonts w:ascii="Calibri" w:eastAsiaTheme="minorHAnsi" w:hAnsi="Calibri" w:cs="Calibri"/>
           <w:color w:val="000000"/>
+          <w:sz w:val="22"/>
+          <w:szCs w:val="22"/>
           <w:lang w:val="en-IN"/>
         </w:rPr>
         <w:t xml:space="preserve">read </w:t>
@@ -783,6 +588,8 @@
           <w:rStyle w:val="normaltextrun"/>
           <w:rFonts w:ascii="Calibri" w:eastAsiaTheme="minorHAnsi" w:hAnsi="Calibri" w:cs="Calibri"/>
           <w:color w:val="000000"/>
+          <w:sz w:val="22"/>
+          <w:szCs w:val="22"/>
           <w:lang w:val="en-IN"/>
         </w:rPr>
         <w:t xml:space="preserve">the </w:t>
@@ -792,6 +599,8 @@
           <w:rStyle w:val="normaltextrun"/>
           <w:rFonts w:ascii="Calibri" w:eastAsiaTheme="minorHAnsi" w:hAnsi="Calibri" w:cs="Calibri"/>
           <w:color w:val="000000"/>
+          <w:sz w:val="22"/>
+          <w:szCs w:val="22"/>
           <w:lang w:val="en-IN"/>
         </w:rPr>
         <w:t xml:space="preserve">list of </w:t>
@@ -801,6 +610,8 @@
           <w:rStyle w:val="normaltextrun"/>
           <w:rFonts w:ascii="Calibri" w:eastAsiaTheme="minorHAnsi" w:hAnsi="Calibri" w:cs="Calibri"/>
           <w:color w:val="000000"/>
+          <w:sz w:val="22"/>
+          <w:szCs w:val="22"/>
           <w:lang w:val="en-IN"/>
         </w:rPr>
         <w:t>use cases (problems)</w:t>
@@ -810,6 +621,8 @@
           <w:rStyle w:val="normaltextrun"/>
           <w:rFonts w:ascii="Calibri" w:eastAsiaTheme="minorHAnsi" w:hAnsi="Calibri" w:cs="Calibri"/>
           <w:color w:val="000000"/>
+          <w:sz w:val="22"/>
+          <w:szCs w:val="22"/>
           <w:lang w:val="en-IN"/>
         </w:rPr>
         <w:t xml:space="preserve"> </w:t>
@@ -819,6 +632,8 @@
           <w:rStyle w:val="normaltextrun"/>
           <w:rFonts w:ascii="Calibri" w:eastAsiaTheme="minorHAnsi" w:hAnsi="Calibri" w:cs="Calibri"/>
           <w:color w:val="000000"/>
+          <w:sz w:val="22"/>
+          <w:szCs w:val="22"/>
           <w:lang w:val="en-IN"/>
         </w:rPr>
         <w:t>with various tasks and each task consist deadline and bonus, apply the greedy algorithm to get the maximum profit and then write the profit earned and order in which the tasks are taken to an output file</w:t>
@@ -920,9 +735,9 @@
         </w:rPr>
         <w:lastRenderedPageBreak/>
         <w:drawing>
-          <wp:inline distT="0" distB="0" distL="0" distR="0" wp14:anchorId="30FD558A" wp14:editId="5BEEB046">
-            <wp:extent cx="5943600" cy="4791075"/>
-            <wp:effectExtent l="0" t="0" r="0" b="9525"/>
+          <wp:inline distT="0" distB="0" distL="0" distR="0" wp14:anchorId="741B38F5" wp14:editId="4179B8CB">
+            <wp:extent cx="5943600" cy="3492500"/>
+            <wp:effectExtent l="0" t="0" r="0" b="0"/>
             <wp:docPr id="1" name="Picture 1"/>
             <wp:cNvGraphicFramePr>
               <a:graphicFrameLocks xmlns:a="http://schemas.openxmlformats.org/drawingml/2006/main" noChangeAspect="1"/>
@@ -943,7 +758,7 @@
                   <pic:spPr>
                     <a:xfrm>
                       <a:off x="0" y="0"/>
-                      <a:ext cx="5943600" cy="4791075"/>
+                      <a:ext cx="5943600" cy="3492500"/>
                     </a:xfrm>
                     <a:prstGeom prst="rect">
                       <a:avLst/>
@@ -1044,40 +859,19 @@
         <w:jc w:val="both"/>
       </w:pPr>
       <w:r>
-        <w:t xml:space="preserve">This program can be solved various ways.  Our primary focus was to reduce the complexity of the program. In </w:t>
-      </w:r>
-      <w:r>
-        <w:t xml:space="preserve">order to </w:t>
-      </w:r>
-      <w:r>
-        <w:t xml:space="preserve">apply the sort on only bonus and try to allocate the tasks based on deadline then it ends up </w:t>
-      </w:r>
-      <w:proofErr w:type="spellStart"/>
-      <w:r>
-        <w:t>n</w:t>
-      </w:r>
-      <w:proofErr w:type="spellEnd"/>
-      <w:r>
-        <w:t xml:space="preserve">^2 complexity.  </w:t>
-      </w:r>
-      <w:proofErr w:type="spellStart"/>
-      <w:r>
-        <w:t>i.e</w:t>
-      </w:r>
-      <w:proofErr w:type="spellEnd"/>
-      <w:r>
-        <w:t>, because sorting takes n*log(n) and then looping through the tasks and assigning the tasks (can be n) based on the deadline availability (deadline can be n) makes it n*n = n^2</w:t>
-      </w:r>
-      <w:r>
-        <w:t xml:space="preserve">.  Over all it is </w:t>
-      </w:r>
-      <w:proofErr w:type="spellStart"/>
-      <w:r>
-        <w:t>nlogn</w:t>
-      </w:r>
-      <w:proofErr w:type="spellEnd"/>
-      <w:r>
-        <w:t xml:space="preserve"> + n^2 ~= n^2.  </w:t>
+        <w:t>This program can be solved</w:t>
+      </w:r>
+      <w:r>
+        <w:t xml:space="preserve"> in</w:t>
+      </w:r>
+      <w:r>
+        <w:t xml:space="preserve"> various ways.  Our primary focus was to reduce the complexity of the program</w:t>
+      </w:r>
+      <w:r>
+        <w:t xml:space="preserve"> and that is n*log(n)</w:t>
+      </w:r>
+      <w:r>
+        <w:t xml:space="preserve"> </w:t>
       </w:r>
     </w:p>
     <w:p>
@@ -1086,67 +880,172 @@
         <w:jc w:val="both"/>
       </w:pPr>
       <w:r>
-        <w:t xml:space="preserve">We wanted to reduce this to n*log(n) and hence we tried an approach where </w:t>
-      </w:r>
-      <w:r>
-        <w:t>the</w:t>
-      </w:r>
-      <w:r>
-        <w:t xml:space="preserve"> first </w:t>
-      </w:r>
-      <w:r>
-        <w:t>sorting</w:t>
-      </w:r>
-      <w:r>
-        <w:t xml:space="preserve"> based on deadline ascending and </w:t>
-      </w:r>
-      <w:r>
-        <w:t xml:space="preserve">second sorting is based on </w:t>
-      </w:r>
-      <w:r>
-        <w:t xml:space="preserve">bonus descending and then calculate the slots between the deadlines and allocate the </w:t>
-      </w:r>
-      <w:r>
-        <w:t>task</w:t>
-      </w:r>
-      <w:r>
-        <w:t xml:space="preserve">. </w:t>
-      </w:r>
-    </w:p>
-    <w:p>
-      <w:pPr>
+        <w:t xml:space="preserve">Steps for one </w:t>
+      </w:r>
+      <w:proofErr w:type="spellStart"/>
+      <w:r>
+        <w:t>usecase</w:t>
+      </w:r>
+      <w:proofErr w:type="spellEnd"/>
+      <w:r>
+        <w:t>:</w:t>
+      </w:r>
+    </w:p>
+    <w:p>
+      <w:pPr>
+        <w:pStyle w:val="ListParagraph"/>
+        <w:numPr>
+          <w:ilvl w:val="0"/>
+          <w:numId w:val="6"/>
+        </w:numPr>
         <w:spacing w:before="160"/>
         <w:jc w:val="both"/>
       </w:pPr>
-    </w:p>
-    <w:p>
-      <w:pPr>
+      <w:r>
+        <w:t>First order the tasks based on the bonus descending.  This takes n*log(n).   This is implemented using Merge sort</w:t>
+      </w:r>
+    </w:p>
+    <w:p>
+      <w:pPr>
+        <w:pStyle w:val="ListParagraph"/>
+        <w:numPr>
+          <w:ilvl w:val="0"/>
+          <w:numId w:val="6"/>
+        </w:numPr>
         <w:spacing w:before="160"/>
         <w:jc w:val="both"/>
       </w:pPr>
-    </w:p>
-    <w:p>
-      <w:pPr>
+      <w:r>
+        <w:t xml:space="preserve">Then allocate the tasks based on the deadline and </w:t>
+      </w:r>
+      <w:proofErr w:type="spellStart"/>
+      <w:r>
+        <w:t>availbility</w:t>
+      </w:r>
+      <w:proofErr w:type="spellEnd"/>
+      <w:r>
+        <w:t xml:space="preserve">.  </w:t>
+      </w:r>
+    </w:p>
+    <w:p>
+      <w:pPr>
+        <w:pStyle w:val="ListParagraph"/>
+        <w:numPr>
+          <w:ilvl w:val="1"/>
+          <w:numId w:val="6"/>
+        </w:numPr>
         <w:spacing w:before="160"/>
         <w:jc w:val="both"/>
       </w:pPr>
-    </w:p>
-    <w:p>
-      <w:pPr>
+      <w:r>
+        <w:t xml:space="preserve">Define the </w:t>
+      </w:r>
+      <w:proofErr w:type="spellStart"/>
+      <w:r>
+        <w:t>assignedTasks</w:t>
+      </w:r>
+      <w:proofErr w:type="spellEnd"/>
+      <w:r>
+        <w:t xml:space="preserve"> </w:t>
+      </w:r>
+      <w:r>
+        <w:t xml:space="preserve">array </w:t>
+      </w:r>
+      <w:r>
+        <w:t xml:space="preserve">to max of the deadline </w:t>
+      </w:r>
+    </w:p>
+    <w:p>
+      <w:pPr>
+        <w:pStyle w:val="ListParagraph"/>
+        <w:numPr>
+          <w:ilvl w:val="1"/>
+          <w:numId w:val="6"/>
+        </w:numPr>
         <w:spacing w:before="160"/>
         <w:jc w:val="both"/>
       </w:pPr>
       <w:r>
+        <w:t>Loop through all the tasks</w:t>
+      </w:r>
+    </w:p>
+    <w:p>
+      <w:pPr>
+        <w:pStyle w:val="ListParagraph"/>
+        <w:numPr>
+          <w:ilvl w:val="2"/>
+          <w:numId w:val="6"/>
+        </w:numPr>
+        <w:spacing w:before="160"/>
+        <w:jc w:val="both"/>
+      </w:pPr>
+      <w:r>
+        <w:t xml:space="preserve">For each task, </w:t>
+      </w:r>
+      <w:r>
+        <w:t xml:space="preserve">Identify the position of the task </w:t>
+      </w:r>
+      <w:proofErr w:type="spellStart"/>
+      <w:proofErr w:type="gramStart"/>
+      <w:r>
+        <w:t>i</w:t>
+      </w:r>
+      <w:proofErr w:type="spellEnd"/>
+      <w:r>
+        <w:t>.,e</w:t>
+      </w:r>
+      <w:proofErr w:type="gramEnd"/>
+      <w:r>
+        <w:t xml:space="preserve"> where the current task is to be assigned in the </w:t>
+      </w:r>
+      <w:proofErr w:type="spellStart"/>
+      <w:r>
+        <w:t>assignedTask</w:t>
+      </w:r>
+      <w:proofErr w:type="spellEnd"/>
+      <w:r>
+        <w:t xml:space="preserve"> array</w:t>
+      </w:r>
+      <w:r>
+        <w:t xml:space="preserve">.  </w:t>
+      </w:r>
+    </w:p>
+    <w:p>
+      <w:pPr>
+        <w:pStyle w:val="ListParagraph"/>
+        <w:numPr>
+          <w:ilvl w:val="2"/>
+          <w:numId w:val="6"/>
+        </w:numPr>
+        <w:spacing w:before="160"/>
+        <w:jc w:val="both"/>
+      </w:pPr>
+      <w:r>
+        <w:t xml:space="preserve">Once position is fount, break the loop and take another task until availability of tasks in assigned tasks </w:t>
+      </w:r>
+    </w:p>
+    <w:p>
+      <w:pPr>
+        <w:spacing w:before="160"/>
+        <w:jc w:val="both"/>
+      </w:pPr>
+      <w:r>
         <w:t xml:space="preserve">This algorithm uses list </w:t>
       </w:r>
       <w:r>
         <w:t xml:space="preserve">and </w:t>
       </w:r>
       <w:r>
-        <w:t>three</w:t>
-      </w:r>
-      <w:r>
-        <w:t xml:space="preserve"> custom class one to hold attributes of task and one to hold </w:t>
+        <w:t xml:space="preserve">two </w:t>
+      </w:r>
+      <w:r>
+        <w:t xml:space="preserve">custom class one to hold attributes of </w:t>
+      </w:r>
+      <w:r>
+        <w:t xml:space="preserve">a </w:t>
+      </w:r>
+      <w:r>
+        <w:t xml:space="preserve">task and one to hold </w:t>
       </w:r>
       <w:proofErr w:type="spellStart"/>
       <w:r>
@@ -1156,6 +1055,22 @@
       <w:r>
         <w:t xml:space="preserve"> and encapsulate its functions</w:t>
       </w:r>
+    </w:p>
+    <w:p>
+      <w:pPr>
+        <w:pStyle w:val="ListParagraph"/>
+        <w:spacing w:before="160"/>
+        <w:ind w:left="1440"/>
+        <w:jc w:val="both"/>
+      </w:pPr>
+    </w:p>
+    <w:p>
+      <w:pPr>
+        <w:pStyle w:val="ListParagraph"/>
+        <w:spacing w:before="160"/>
+        <w:ind w:left="1440"/>
+        <w:jc w:val="both"/>
+      </w:pPr>
     </w:p>
     <w:p>
       <w:pPr>
@@ -1167,32 +1082,33 @@
         <w:spacing w:before="160"/>
         <w:jc w:val="both"/>
       </w:pPr>
-      <w:proofErr w:type="spellStart"/>
-      <w:r>
-        <w:t>TaskHeapQueue</w:t>
-      </w:r>
-      <w:proofErr w:type="spellEnd"/>
-      <w:r>
-        <w:t xml:space="preserve"> (Priority queue)</w:t>
-      </w:r>
-      <w:r>
-        <w:t xml:space="preserve">:  This holds all methods to apply </w:t>
-      </w:r>
-      <w:proofErr w:type="spellStart"/>
-      <w:r>
-        <w:t>heapify</w:t>
-      </w:r>
-      <w:proofErr w:type="spellEnd"/>
-      <w:r>
-        <w:t xml:space="preserve"> (shift up /shift down) algorithms on the input list of tasks which eventually helps in order the data based on the bonus. It </w:t>
-      </w:r>
-      <w:proofErr w:type="gramStart"/>
-      <w:r>
-        <w:t>consist</w:t>
-      </w:r>
-      <w:proofErr w:type="gramEnd"/>
-      <w:r>
-        <w:t xml:space="preserve"> of four methods</w:t>
+      <w:r>
+        <w:lastRenderedPageBreak/>
+        <w:t>Task</w:t>
+      </w:r>
+      <w:r>
+        <w:t>:</w:t>
+      </w:r>
+      <w:r>
+        <w:t xml:space="preserve"> </w:t>
+      </w:r>
+      <w:r>
+        <w:t>The c</w:t>
+      </w:r>
+      <w:r>
+        <w:t xml:space="preserve">ustom class consists </w:t>
+      </w:r>
+      <w:r>
+        <w:t xml:space="preserve">of </w:t>
+      </w:r>
+      <w:r>
+        <w:t>three</w:t>
+      </w:r>
+      <w:r>
+        <w:t xml:space="preserve"> attributes</w:t>
+      </w:r>
+      <w:r>
+        <w:t xml:space="preserve"> </w:t>
       </w:r>
     </w:p>
     <w:p>
@@ -1206,7 +1122,18 @@
         <w:jc w:val="both"/>
       </w:pPr>
       <w:r>
-        <w:t>Insert</w:t>
+        <w:t xml:space="preserve">Name of the task, generated at runtime and value </w:t>
+      </w:r>
+      <w:proofErr w:type="gramStart"/>
+      <w:r>
+        <w:t xml:space="preserve">can </w:t>
+      </w:r>
+      <w:r>
+        <w:t xml:space="preserve"> A</w:t>
+      </w:r>
+      <w:proofErr w:type="gramEnd"/>
+      <w:r>
+        <w:t xml:space="preserve">, B, C… Z, A1,B1,C1….Z1, A2,B2…. Z2… </w:t>
       </w:r>
     </w:p>
     <w:p>
@@ -1220,7 +1147,7 @@
         <w:jc w:val="both"/>
       </w:pPr>
       <w:r>
-        <w:t xml:space="preserve">Remove </w:t>
+        <w:t>Task deadline: positive integer</w:t>
       </w:r>
     </w:p>
     <w:p>
@@ -1233,11 +1160,42 @@
         <w:spacing w:before="160"/>
         <w:jc w:val="both"/>
       </w:pPr>
+      <w:r>
+        <w:t xml:space="preserve">Task </w:t>
+      </w:r>
+      <w:proofErr w:type="gramStart"/>
+      <w:r>
+        <w:t>bonus :</w:t>
+      </w:r>
+      <w:proofErr w:type="gramEnd"/>
+      <w:r>
+        <w:t xml:space="preserve"> positive  integer</w:t>
+      </w:r>
+    </w:p>
+    <w:p>
+      <w:pPr>
+        <w:pStyle w:val="ListParagraph"/>
+        <w:numPr>
+          <w:ilvl w:val="0"/>
+          <w:numId w:val="2"/>
+        </w:numPr>
+        <w:spacing w:before="160"/>
+        <w:jc w:val="both"/>
+      </w:pPr>
       <w:proofErr w:type="spellStart"/>
       <w:r>
-        <w:t>Shiftup</w:t>
+        <w:t>Usecase</w:t>
       </w:r>
       <w:proofErr w:type="spellEnd"/>
+      <w:r>
+        <w:t xml:space="preserve">:  Custom class consists </w:t>
+      </w:r>
+      <w:r>
+        <w:t xml:space="preserve">of </w:t>
+      </w:r>
+      <w:r>
+        <w:t>the following attributes and members</w:t>
+      </w:r>
     </w:p>
     <w:p>
       <w:pPr>
@@ -1249,27 +1207,111 @@
         <w:spacing w:before="160"/>
         <w:jc w:val="both"/>
       </w:pPr>
+      <w:r>
+        <w:t xml:space="preserve">Attribute: Use case </w:t>
+      </w:r>
+      <w:proofErr w:type="gramStart"/>
+      <w:r>
+        <w:t>name :</w:t>
+      </w:r>
+      <w:proofErr w:type="gramEnd"/>
+      <w:r>
+        <w:t xml:space="preserve">  Generated at runtime based on the number of use case passed in the file</w:t>
+      </w:r>
+    </w:p>
+    <w:p>
+      <w:pPr>
+        <w:pStyle w:val="ListParagraph"/>
+        <w:numPr>
+          <w:ilvl w:val="1"/>
+          <w:numId w:val="2"/>
+        </w:numPr>
+        <w:spacing w:before="160"/>
+        <w:jc w:val="both"/>
+      </w:pPr>
+      <w:r>
+        <w:t xml:space="preserve">Attribute: </w:t>
+      </w:r>
+    </w:p>
+    <w:p>
+      <w:pPr>
+        <w:pStyle w:val="ListParagraph"/>
+        <w:numPr>
+          <w:ilvl w:val="2"/>
+          <w:numId w:val="2"/>
+        </w:numPr>
+        <w:spacing w:before="160"/>
+        <w:jc w:val="both"/>
+      </w:pPr>
+      <w:proofErr w:type="gramStart"/>
+      <w:r>
+        <w:t>Tasks :</w:t>
+      </w:r>
+      <w:proofErr w:type="gramEnd"/>
+      <w:r>
+        <w:t xml:space="preserve"> List of tasks under a </w:t>
+      </w:r>
       <w:proofErr w:type="spellStart"/>
       <w:r>
-        <w:t>Shiftdown</w:t>
+        <w:t>usecase</w:t>
       </w:r>
       <w:proofErr w:type="spellEnd"/>
+      <w:r>
+        <w:t xml:space="preserve"> </w:t>
+      </w:r>
     </w:p>
     <w:p>
       <w:pPr>
         <w:pStyle w:val="ListParagraph"/>
+        <w:numPr>
+          <w:ilvl w:val="2"/>
+          <w:numId w:val="2"/>
+        </w:numPr>
         <w:spacing w:before="160"/>
-        <w:ind w:left="1440"/>
         <w:jc w:val="both"/>
       </w:pPr>
+      <w:r>
+        <w:t>Assigned Tasks: Final results after applying the greedy algorithm</w:t>
+      </w:r>
     </w:p>
     <w:p>
       <w:pPr>
         <w:pStyle w:val="ListParagraph"/>
+        <w:numPr>
+          <w:ilvl w:val="1"/>
+          <w:numId w:val="2"/>
+        </w:numPr>
         <w:spacing w:before="160"/>
-        <w:ind w:left="1440"/>
         <w:jc w:val="both"/>
       </w:pPr>
+      <w:r>
+        <w:t>Method:</w:t>
+      </w:r>
+    </w:p>
+    <w:p>
+      <w:pPr>
+        <w:pStyle w:val="ListParagraph"/>
+        <w:numPr>
+          <w:ilvl w:val="2"/>
+          <w:numId w:val="2"/>
+        </w:numPr>
+        <w:spacing w:before="160"/>
+        <w:jc w:val="both"/>
+      </w:pPr>
+      <w:proofErr w:type="spellStart"/>
+      <w:r>
+        <w:t>maximizeBonus</w:t>
+      </w:r>
+      <w:proofErr w:type="spellEnd"/>
+      <w:r>
+        <w:t>: greed</w:t>
+      </w:r>
+      <w:r>
+        <w:t>y</w:t>
+      </w:r>
+      <w:r>
+        <w:t xml:space="preserve"> algorithm implemented as part of this method to maximize the bonus</w:t>
+      </w:r>
     </w:p>
     <w:p>
       <w:pPr>
@@ -1282,86 +1324,7 @@
         <w:jc w:val="both"/>
       </w:pPr>
       <w:r>
-        <w:t>Task</w:t>
-      </w:r>
-      <w:r>
-        <w:t>:</w:t>
-      </w:r>
-      <w:r>
-        <w:t xml:space="preserve"> </w:t>
-      </w:r>
-      <w:r>
-        <w:t>The c</w:t>
-      </w:r>
-      <w:r>
-        <w:t xml:space="preserve">ustom class consists </w:t>
-      </w:r>
-      <w:r>
-        <w:t xml:space="preserve">of </w:t>
-      </w:r>
-      <w:r>
-        <w:t>three</w:t>
-      </w:r>
-      <w:r>
-        <w:t xml:space="preserve"> attributes</w:t>
-      </w:r>
-      <w:r>
-        <w:t xml:space="preserve"> </w:t>
-      </w:r>
-    </w:p>
-    <w:p>
-      <w:pPr>
-        <w:pStyle w:val="ListParagraph"/>
-        <w:numPr>
-          <w:ilvl w:val="1"/>
-          <w:numId w:val="2"/>
-        </w:numPr>
-        <w:spacing w:before="160"/>
-        <w:jc w:val="both"/>
-      </w:pPr>
-      <w:r>
-        <w:t xml:space="preserve">Name of the task, generated at runtime and value can be task:1, task:2, task:3 </w:t>
-      </w:r>
-      <w:proofErr w:type="spellStart"/>
-      <w:r>
-        <w:t>etc</w:t>
-      </w:r>
-      <w:proofErr w:type="spellEnd"/>
-    </w:p>
-    <w:p>
-      <w:pPr>
-        <w:pStyle w:val="ListParagraph"/>
-        <w:numPr>
-          <w:ilvl w:val="1"/>
-          <w:numId w:val="2"/>
-        </w:numPr>
-        <w:spacing w:before="160"/>
-        <w:jc w:val="both"/>
-      </w:pPr>
-      <w:r>
-        <w:t>Task deadline: positive integer</w:t>
-      </w:r>
-    </w:p>
-    <w:p>
-      <w:pPr>
-        <w:pStyle w:val="ListParagraph"/>
-        <w:numPr>
-          <w:ilvl w:val="1"/>
-          <w:numId w:val="2"/>
-        </w:numPr>
-        <w:spacing w:before="160"/>
-        <w:jc w:val="both"/>
-      </w:pPr>
-      <w:r>
-        <w:t xml:space="preserve">Task </w:t>
-      </w:r>
-      <w:proofErr w:type="gramStart"/>
-      <w:r>
-        <w:t>bonus :</w:t>
-      </w:r>
-      <w:proofErr w:type="gramEnd"/>
-      <w:r>
-        <w:t xml:space="preserve"> positive  integer</w:t>
+        <w:t>List:  This list holds list of use cases</w:t>
       </w:r>
     </w:p>
     <w:p>
@@ -1374,172 +1337,47 @@
         <w:spacing w:before="160"/>
         <w:jc w:val="both"/>
       </w:pPr>
+      <w:r>
+        <w:t>There are static method</w:t>
+      </w:r>
+      <w:r>
+        <w:t>s</w:t>
+      </w:r>
+      <w:r>
+        <w:t xml:space="preserve"> to implement the merge </w:t>
+      </w:r>
+      <w:proofErr w:type="gramStart"/>
+      <w:r>
+        <w:t xml:space="preserve">sort </w:t>
+      </w:r>
+      <w:r>
+        <w:t>,</w:t>
+      </w:r>
+      <w:proofErr w:type="gramEnd"/>
+      <w:r>
+        <w:t xml:space="preserve"> </w:t>
+      </w:r>
       <w:proofErr w:type="spellStart"/>
       <w:r>
-        <w:t>Usecase</w:t>
+        <w:t>getAlphabet</w:t>
       </w:r>
       <w:proofErr w:type="spellEnd"/>
       <w:r>
-        <w:t xml:space="preserve">:  Custom class consists </w:t>
-      </w:r>
-      <w:r>
-        <w:t xml:space="preserve">of </w:t>
-      </w:r>
-      <w:r>
-        <w:t>the following attributes and members</w:t>
-      </w:r>
-    </w:p>
-    <w:p>
-      <w:pPr>
-        <w:pStyle w:val="ListParagraph"/>
-        <w:numPr>
-          <w:ilvl w:val="1"/>
-          <w:numId w:val="2"/>
-        </w:numPr>
-        <w:spacing w:before="160"/>
-        <w:jc w:val="both"/>
-      </w:pPr>
-      <w:r>
-        <w:t xml:space="preserve">Attribute: Use case </w:t>
-      </w:r>
-      <w:proofErr w:type="gramStart"/>
-      <w:r>
-        <w:t>name :</w:t>
-      </w:r>
-      <w:proofErr w:type="gramEnd"/>
-      <w:r>
-        <w:t xml:space="preserve">  Generated at runtime based on the number of use case passed in the file</w:t>
-      </w:r>
-    </w:p>
-    <w:p>
-      <w:pPr>
-        <w:pStyle w:val="ListParagraph"/>
-        <w:numPr>
-          <w:ilvl w:val="1"/>
-          <w:numId w:val="2"/>
-        </w:numPr>
-        <w:spacing w:before="160"/>
-        <w:jc w:val="both"/>
-      </w:pPr>
-      <w:r>
-        <w:t xml:space="preserve">Attribute: </w:t>
-      </w:r>
-    </w:p>
-    <w:p>
-      <w:pPr>
-        <w:pStyle w:val="ListParagraph"/>
-        <w:numPr>
-          <w:ilvl w:val="2"/>
-          <w:numId w:val="2"/>
-        </w:numPr>
-        <w:spacing w:before="160"/>
-        <w:jc w:val="both"/>
-      </w:pPr>
-      <w:proofErr w:type="gramStart"/>
-      <w:r>
-        <w:t>Tasks :</w:t>
-      </w:r>
-      <w:proofErr w:type="gramEnd"/>
-      <w:r>
-        <w:t xml:space="preserve"> List of tasks under a </w:t>
+        <w:t xml:space="preserve">, </w:t>
       </w:r>
       <w:proofErr w:type="spellStart"/>
       <w:r>
-        <w:t>usecase</w:t>
+        <w:t>readFile</w:t>
       </w:r>
       <w:proofErr w:type="spellEnd"/>
       <w:r>
-        <w:t xml:space="preserve"> </w:t>
-      </w:r>
-    </w:p>
-    <w:p>
-      <w:pPr>
-        <w:pStyle w:val="ListParagraph"/>
-        <w:numPr>
-          <w:ilvl w:val="2"/>
-          <w:numId w:val="2"/>
-        </w:numPr>
-        <w:spacing w:before="160"/>
-        <w:jc w:val="both"/>
-      </w:pPr>
-      <w:r>
-        <w:t>Assigned Tasks: Final results after applying the greedy algorithm</w:t>
-      </w:r>
-    </w:p>
-    <w:p>
-      <w:pPr>
-        <w:pStyle w:val="ListParagraph"/>
-        <w:numPr>
-          <w:ilvl w:val="1"/>
-          <w:numId w:val="2"/>
-        </w:numPr>
-        <w:spacing w:before="160"/>
-        <w:jc w:val="both"/>
-      </w:pPr>
-      <w:r>
-        <w:t>Method:</w:t>
-      </w:r>
-    </w:p>
-    <w:p>
-      <w:pPr>
-        <w:pStyle w:val="ListParagraph"/>
-        <w:numPr>
-          <w:ilvl w:val="2"/>
-          <w:numId w:val="2"/>
-        </w:numPr>
-        <w:spacing w:before="160"/>
-        <w:jc w:val="both"/>
-      </w:pPr>
+        <w:t xml:space="preserve"> and </w:t>
+      </w:r>
       <w:proofErr w:type="spellStart"/>
       <w:r>
-        <w:t>maximizeBonus</w:t>
+        <w:t>writeFile</w:t>
       </w:r>
       <w:proofErr w:type="spellEnd"/>
-      <w:r>
-        <w:t>: greed</w:t>
-      </w:r>
-      <w:r>
-        <w:t>y</w:t>
-      </w:r>
-      <w:r>
-        <w:t xml:space="preserve"> algorithm implemented as part of this method to maximize the bonus</w:t>
-      </w:r>
-    </w:p>
-    <w:p>
-      <w:pPr>
-        <w:pStyle w:val="ListParagraph"/>
-        <w:numPr>
-          <w:ilvl w:val="0"/>
-          <w:numId w:val="2"/>
-        </w:numPr>
-        <w:spacing w:before="160"/>
-        <w:jc w:val="both"/>
-      </w:pPr>
-      <w:r>
-        <w:t>List:  This list holds list of use cases</w:t>
-      </w:r>
-    </w:p>
-    <w:p>
-      <w:pPr>
-        <w:pStyle w:val="ListParagraph"/>
-        <w:numPr>
-          <w:ilvl w:val="0"/>
-          <w:numId w:val="2"/>
-        </w:numPr>
-        <w:spacing w:before="160"/>
-        <w:jc w:val="both"/>
-      </w:pPr>
-      <w:r>
-        <w:t xml:space="preserve">There </w:t>
-      </w:r>
-      <w:proofErr w:type="gramStart"/>
-      <w:r>
-        <w:t>are</w:t>
-      </w:r>
-      <w:proofErr w:type="gramEnd"/>
-      <w:r>
-        <w:t xml:space="preserve"> static method to implement the merge sort </w:t>
-      </w:r>
     </w:p>
     <w:p>
       <w:pPr>
@@ -1704,6 +1542,8 @@
       <w:r>
         <w:rPr>
           <w:rFonts w:ascii="Calibri" w:eastAsia="Times New Roman" w:hAnsi="Calibri" w:cs="Calibri"/>
+          <w:b/>
+          <w:bCs/>
         </w:rPr>
         <w:t>n*log(n)</w:t>
       </w:r>
@@ -1830,84 +1670,8 @@
         <w:rPr>
           <w:rFonts w:ascii="Calibri" w:eastAsia="Times New Roman" w:hAnsi="Calibri" w:cs="Calibri"/>
         </w:rPr>
-        <w:t xml:space="preserve">It then uses priority queue (simple implementation </w:t>
-      </w:r>
-      <w:r>
-        <w:rPr>
-          <w:rFonts w:ascii="Calibri" w:eastAsia="Times New Roman" w:hAnsi="Calibri" w:cs="Calibri"/>
-        </w:rPr>
-        <w:t xml:space="preserve">using </w:t>
-      </w:r>
-      <w:proofErr w:type="spellStart"/>
-      <w:r>
-        <w:rPr>
-          <w:rFonts w:ascii="Calibri" w:eastAsia="Times New Roman" w:hAnsi="Calibri" w:cs="Calibri"/>
-        </w:rPr>
-        <w:t>Ta</w:t>
-      </w:r>
-      <w:r>
-        <w:rPr>
-          <w:rFonts w:ascii="Calibri" w:eastAsia="Times New Roman" w:hAnsi="Calibri" w:cs="Calibri"/>
-        </w:rPr>
-        <w:t>skHeapQueue</w:t>
-      </w:r>
-      <w:proofErr w:type="spellEnd"/>
-      <w:r>
-        <w:rPr>
-          <w:rFonts w:ascii="Calibri" w:eastAsia="Times New Roman" w:hAnsi="Calibri" w:cs="Calibri"/>
-        </w:rPr>
-        <w:t xml:space="preserve">) to push all elements based on the priority and in this </w:t>
-      </w:r>
-      <w:proofErr w:type="gramStart"/>
-      <w:r>
-        <w:rPr>
-          <w:rFonts w:ascii="Calibri" w:eastAsia="Times New Roman" w:hAnsi="Calibri" w:cs="Calibri"/>
-        </w:rPr>
-        <w:t>case</w:t>
-      </w:r>
-      <w:proofErr w:type="gramEnd"/>
-      <w:r>
-        <w:rPr>
-          <w:rFonts w:ascii="Calibri" w:eastAsia="Times New Roman" w:hAnsi="Calibri" w:cs="Calibri"/>
-        </w:rPr>
-        <w:t xml:space="preserve"> priority is based on bonus.  The insertion and deletion in </w:t>
-      </w:r>
-      <w:proofErr w:type="spellStart"/>
-      <w:r>
-        <w:rPr>
-          <w:rFonts w:ascii="Calibri" w:eastAsia="Times New Roman" w:hAnsi="Calibri" w:cs="Calibri"/>
-        </w:rPr>
-        <w:t>pririty</w:t>
-      </w:r>
-      <w:proofErr w:type="spellEnd"/>
-      <w:r>
-        <w:rPr>
-          <w:rFonts w:ascii="Calibri" w:eastAsia="Times New Roman" w:hAnsi="Calibri" w:cs="Calibri"/>
-        </w:rPr>
-        <w:t xml:space="preserve"> queue </w:t>
-      </w:r>
-      <w:proofErr w:type="gramStart"/>
-      <w:r>
-        <w:rPr>
-          <w:rFonts w:ascii="Calibri" w:eastAsia="Times New Roman" w:hAnsi="Calibri" w:cs="Calibri"/>
-        </w:rPr>
-        <w:t>is</w:t>
-      </w:r>
-      <w:proofErr w:type="gramEnd"/>
-      <w:r>
-        <w:rPr>
-          <w:rFonts w:ascii="Calibri" w:eastAsia="Times New Roman" w:hAnsi="Calibri" w:cs="Calibri"/>
-        </w:rPr>
-        <w:t xml:space="preserve"> max of </w:t>
-      </w:r>
-      <w:proofErr w:type="spellStart"/>
-      <w:r>
-        <w:rPr>
-          <w:rFonts w:ascii="Calibri" w:eastAsia="Times New Roman" w:hAnsi="Calibri" w:cs="Calibri"/>
-        </w:rPr>
-        <w:t>logn</w:t>
-      </w:r>
-      <w:proofErr w:type="spellEnd"/>
+        <w:t xml:space="preserve">Loop through max deadline times and this complexity is n </w:t>
+      </w:r>
     </w:p>
     <w:p>
       <w:pPr>
@@ -1926,6 +1690,40 @@
         <w:rPr>
           <w:rFonts w:ascii="Calibri" w:eastAsia="Times New Roman" w:hAnsi="Calibri" w:cs="Calibri"/>
         </w:rPr>
+        <w:t xml:space="preserve">Overall complexity is = </w:t>
+      </w:r>
+      <w:proofErr w:type="spellStart"/>
+      <w:r>
+        <w:rPr>
+          <w:rFonts w:ascii="Calibri" w:eastAsia="Times New Roman" w:hAnsi="Calibri" w:cs="Calibri"/>
+        </w:rPr>
+        <w:t>n+n</w:t>
+      </w:r>
+      <w:proofErr w:type="spellEnd"/>
+      <w:r>
+        <w:rPr>
+          <w:rFonts w:ascii="Calibri" w:eastAsia="Times New Roman" w:hAnsi="Calibri" w:cs="Calibri"/>
+        </w:rPr>
+        <w:t xml:space="preserve">*log(n) </w:t>
+      </w:r>
+    </w:p>
+    <w:p>
+      <w:pPr>
+        <w:pStyle w:val="ListParagraph"/>
+        <w:numPr>
+          <w:ilvl w:val="0"/>
+          <w:numId w:val="5"/>
+        </w:numPr>
+        <w:spacing w:after="0" w:line="240" w:lineRule="auto"/>
+        <w:textAlignment w:val="baseline"/>
+        <w:rPr>
+          <w:rFonts w:ascii="Calibri" w:eastAsia="Times New Roman" w:hAnsi="Calibri" w:cs="Calibri"/>
+        </w:rPr>
+      </w:pPr>
+      <w:r>
+        <w:rPr>
+          <w:rFonts w:ascii="Calibri" w:eastAsia="Times New Roman" w:hAnsi="Calibri" w:cs="Calibri"/>
+        </w:rPr>
         <w:t xml:space="preserve">In Big O </w:t>
       </w:r>
       <w:proofErr w:type="gramStart"/>
@@ -1968,10 +1766,58 @@
         </w:rPr>
         <w:t xml:space="preserve"> + </w:t>
       </w:r>
+      <w:r>
+        <w:rPr>
+          <w:rFonts w:ascii="Calibri" w:eastAsia="Times New Roman" w:hAnsi="Calibri" w:cs="Calibri"/>
+        </w:rPr>
+        <w:t>n</w:t>
+      </w:r>
+      <w:r>
+        <w:rPr>
+          <w:rFonts w:ascii="Calibri" w:eastAsia="Times New Roman" w:hAnsi="Calibri" w:cs="Calibri"/>
+        </w:rPr>
+        <w:t>)</w:t>
+      </w:r>
+      <w:r>
+        <w:rPr>
+          <w:rFonts w:ascii="Calibri" w:eastAsia="Times New Roman" w:hAnsi="Calibri" w:cs="Calibri"/>
+        </w:rPr>
+        <w:t xml:space="preserve"> </w:t>
+      </w:r>
+      <w:r>
+        <w:rPr>
+          <w:rFonts w:ascii="Calibri" w:eastAsia="Times New Roman" w:hAnsi="Calibri" w:cs="Calibri"/>
+        </w:rPr>
+        <w:t>~=</w:t>
+      </w:r>
+      <w:r>
+        <w:rPr>
+          <w:rFonts w:ascii="Calibri" w:eastAsia="Times New Roman" w:hAnsi="Calibri" w:cs="Calibri"/>
+        </w:rPr>
+        <w:t xml:space="preserve">  </w:t>
+      </w:r>
+      <w:r>
+        <w:rPr>
+          <w:rFonts w:ascii="Calibri" w:eastAsia="Times New Roman" w:hAnsi="Calibri" w:cs="Calibri"/>
+          <w:b/>
+          <w:bCs/>
+        </w:rPr>
+        <w:t>O(</w:t>
+      </w:r>
+      <w:r>
+        <w:rPr>
+          <w:rFonts w:ascii="Calibri" w:eastAsia="Times New Roman" w:hAnsi="Calibri" w:cs="Calibri"/>
+          <w:b/>
+          <w:bCs/>
+        </w:rPr>
+        <w:t>n*</w:t>
+      </w:r>
       <w:proofErr w:type="spellStart"/>
       <w:r>
         <w:rPr>
           <w:rFonts w:ascii="Calibri" w:eastAsia="Times New Roman" w:hAnsi="Calibri" w:cs="Calibri"/>
+          <w:b/>
+          <w:bCs/>
         </w:rPr>
         <w:t>logn</w:t>
       </w:r>
@@ -1979,50 +1825,8 @@
       <w:r>
         <w:rPr>
           <w:rFonts w:ascii="Calibri" w:eastAsia="Times New Roman" w:hAnsi="Calibri" w:cs="Calibri"/>
-        </w:rPr>
-        <w:t>)</w:t>
-      </w:r>
-      <w:r>
-        <w:rPr>
-          <w:rFonts w:ascii="Calibri" w:eastAsia="Times New Roman" w:hAnsi="Calibri" w:cs="Calibri"/>
-        </w:rPr>
-        <w:t xml:space="preserve"> </w:t>
-      </w:r>
-      <w:r>
-        <w:rPr>
-          <w:rFonts w:ascii="Calibri" w:eastAsia="Times New Roman" w:hAnsi="Calibri" w:cs="Calibri"/>
-        </w:rPr>
-        <w:t>~=</w:t>
-      </w:r>
-      <w:r>
-        <w:rPr>
-          <w:rFonts w:ascii="Calibri" w:eastAsia="Times New Roman" w:hAnsi="Calibri" w:cs="Calibri"/>
-        </w:rPr>
-        <w:t xml:space="preserve">  </w:t>
-      </w:r>
-      <w:r>
-        <w:rPr>
-          <w:rFonts w:ascii="Calibri" w:eastAsia="Times New Roman" w:hAnsi="Calibri" w:cs="Calibri"/>
-        </w:rPr>
-        <w:t>O(</w:t>
-      </w:r>
-      <w:r>
-        <w:rPr>
-          <w:rFonts w:ascii="Calibri" w:eastAsia="Times New Roman" w:hAnsi="Calibri" w:cs="Calibri"/>
-        </w:rPr>
-        <w:t>n*</w:t>
-      </w:r>
-      <w:proofErr w:type="spellStart"/>
-      <w:r>
-        <w:rPr>
-          <w:rFonts w:ascii="Calibri" w:eastAsia="Times New Roman" w:hAnsi="Calibri" w:cs="Calibri"/>
-        </w:rPr>
-        <w:t>logn</w:t>
-      </w:r>
-      <w:proofErr w:type="spellEnd"/>
-      <w:r>
-        <w:rPr>
-          <w:rFonts w:ascii="Calibri" w:eastAsia="Times New Roman" w:hAnsi="Calibri" w:cs="Calibri"/>
+          <w:b/>
+          <w:bCs/>
         </w:rPr>
         <w:t>)</w:t>
       </w:r>
@@ -2112,71 +1916,176 @@
     </w:p>
     <w:p>
       <w:pPr>
-        <w:spacing w:before="160"/>
-        <w:rPr>
-          <w:color w:val="FF0000"/>
-        </w:rPr>
-      </w:pPr>
-      <w:r>
-        <w:rPr>
+        <w:rPr>
+          <w:rFonts w:ascii="Calibri Light" w:eastAsia="Times New Roman" w:hAnsi="Calibri Light" w:cs="Calibri Light"/>
           <w:b/>
           <w:bCs/>
-          <w:color w:val="FF0000"/>
-        </w:rPr>
-        <w:t>Find Node</w:t>
-      </w:r>
-      <w:r>
-        <w:rPr>
+          <w:color w:val="1F3864"/>
+        </w:rPr>
+      </w:pPr>
+      <w:r>
+        <w:rPr>
+          <w:rFonts w:ascii="Calibri Light" w:eastAsia="Times New Roman" w:hAnsi="Calibri Light" w:cs="Calibri Light"/>
           <w:b/>
           <w:bCs/>
-          <w:color w:val="FF0000"/>
-        </w:rPr>
-        <w:t>:</w:t>
-      </w:r>
-      <w:r>
-        <w:rPr>
+          <w:color w:val="1F3864"/>
+        </w:rPr>
+        <w:t xml:space="preserve">As an alternate approach, we can use the Disjoint set data structure to solve this problem. Time Complexity using Disjoint Set is going to be O (n* log n), where n is the size of the jobs array. </w:t>
+      </w:r>
+    </w:p>
+    <w:p>
+      <w:pPr>
+        <w:rPr>
+          <w:rFonts w:ascii="Calibri Light" w:eastAsia="Times New Roman" w:hAnsi="Calibri Light" w:cs="Calibri Light"/>
           <w:b/>
           <w:bCs/>
-          <w:color w:val="FF0000"/>
-        </w:rPr>
-        <w:t xml:space="preserve"> </w:t>
-      </w:r>
-      <w:r>
-        <w:rPr>
+          <w:color w:val="1F3864"/>
+        </w:rPr>
+      </w:pPr>
+      <w:r>
+        <w:rPr>
+          <w:rFonts w:ascii="Calibri Light" w:eastAsia="Times New Roman" w:hAnsi="Calibri Light" w:cs="Calibri Light"/>
           <w:b/>
           <w:bCs/>
-          <w:color w:val="FF0000"/>
-        </w:rPr>
-        <w:t xml:space="preserve"> </w:t>
-      </w:r>
-      <w:r>
-        <w:rPr>
-          <w:color w:val="FF0000"/>
-        </w:rPr>
-        <w:t xml:space="preserve"> There are various </w:t>
-      </w:r>
-      <w:r>
-        <w:rPr>
-          <w:color w:val="FF0000"/>
-        </w:rPr>
-        <w:t xml:space="preserve">to implement this problem. </w:t>
-      </w:r>
-    </w:p>
-    <w:p>
-      <w:pPr>
-        <w:spacing w:before="160"/>
-      </w:pPr>
-    </w:p>
-    <w:p>
-      <w:pPr>
-        <w:jc w:val="both"/>
-        <w:rPr>
-          <w:rFonts w:eastAsiaTheme="minorEastAsia"/>
-        </w:rPr>
-      </w:pPr>
-    </w:p>
-    <w:p>
-      <w:pPr>
+          <w:color w:val="1F3864"/>
+        </w:rPr>
+        <w:t>Please follow the following steps</w:t>
+      </w:r>
+      <w:r>
+        <w:rPr>
+          <w:rFonts w:ascii="Calibri Light" w:eastAsia="Times New Roman" w:hAnsi="Calibri Light" w:cs="Calibri Light"/>
+          <w:b/>
+          <w:bCs/>
+          <w:color w:val="1F3864"/>
+        </w:rPr>
+        <w:t>:</w:t>
+      </w:r>
+    </w:p>
+    <w:p>
+      <w:pPr>
+        <w:pStyle w:val="ListParagraph"/>
+        <w:numPr>
+          <w:ilvl w:val="0"/>
+          <w:numId w:val="7"/>
+        </w:numPr>
+        <w:rPr>
+          <w:rFonts w:ascii="Calibri Light" w:eastAsia="Times New Roman" w:hAnsi="Calibri Light" w:cs="Calibri Light"/>
+          <w:b/>
+          <w:bCs/>
+          <w:color w:val="1F3864"/>
+        </w:rPr>
+      </w:pPr>
+      <w:r>
+        <w:rPr>
+          <w:rFonts w:ascii="Calibri Light" w:eastAsia="Times New Roman" w:hAnsi="Calibri Light" w:cs="Calibri Light"/>
+          <w:b/>
+          <w:bCs/>
+          <w:color w:val="1F3864"/>
+        </w:rPr>
+        <w:t>All time slots are individual sets and find the maximum deadline for all the tasks.</w:t>
+      </w:r>
+    </w:p>
+    <w:p>
+      <w:pPr>
+        <w:pStyle w:val="ListParagraph"/>
+        <w:numPr>
+          <w:ilvl w:val="0"/>
+          <w:numId w:val="7"/>
+        </w:numPr>
+        <w:rPr>
+          <w:rFonts w:ascii="Calibri Light" w:eastAsia="Times New Roman" w:hAnsi="Calibri Light" w:cs="Calibri Light"/>
+          <w:b/>
+          <w:bCs/>
+          <w:color w:val="1F3864"/>
+        </w:rPr>
+      </w:pPr>
+      <w:r>
+        <w:rPr>
+          <w:rFonts w:ascii="Calibri Light" w:eastAsia="Times New Roman" w:hAnsi="Calibri Light" w:cs="Calibri Light"/>
+          <w:b/>
+          <w:bCs/>
+          <w:color w:val="1F3864"/>
+        </w:rPr>
+        <w:t>If Max deadline is d, then create d+1 individual sets, and if the task has a time slot of t where t &gt;=0 then the task is scheduled between t-1 &amp; t slots. So, a set with the value m represents the time slot [m-1, m].</w:t>
+      </w:r>
+    </w:p>
+    <w:p>
+      <w:pPr>
+        <w:pStyle w:val="ListParagraph"/>
+        <w:numPr>
+          <w:ilvl w:val="0"/>
+          <w:numId w:val="7"/>
+        </w:numPr>
+        <w:rPr>
+          <w:rFonts w:ascii="Calibri Light" w:eastAsia="Times New Roman" w:hAnsi="Calibri Light" w:cs="Calibri Light"/>
+          <w:b/>
+          <w:bCs/>
+          <w:color w:val="1F3864"/>
+        </w:rPr>
+      </w:pPr>
+      <w:r>
+        <w:rPr>
+          <w:rFonts w:ascii="Calibri Light" w:eastAsia="Times New Roman" w:hAnsi="Calibri Light" w:cs="Calibri Light"/>
+          <w:b/>
+          <w:bCs/>
+          <w:color w:val="1F3864"/>
+        </w:rPr>
+        <w:t xml:space="preserve">We have to maintain the greatest time slot available and this slot can be allotted to the given task having a deadline. We use the parent array of Disjoint Set Data structures for this purpose. The </w:t>
+      </w:r>
+      <w:r>
+        <w:rPr>
+          <w:rFonts w:ascii="Calibri Light" w:eastAsia="Times New Roman" w:hAnsi="Calibri Light" w:cs="Calibri Light"/>
+          <w:b/>
+          <w:bCs/>
+          <w:color w:val="1F3864"/>
+        </w:rPr>
+        <w:lastRenderedPageBreak/>
+        <w:t>root of the tree is always the latest available slot and if for any deadline (d), no slot is available then root would be 0.</w:t>
+      </w:r>
+    </w:p>
+    <w:p>
+      <w:pPr>
+        <w:ind w:left="360"/>
+        <w:rPr>
+          <w:rFonts w:ascii="Calibri Light" w:eastAsia="Times New Roman" w:hAnsi="Calibri Light" w:cs="Calibri Light"/>
+          <w:b/>
+          <w:bCs/>
+          <w:color w:val="1F3864"/>
+        </w:rPr>
+      </w:pPr>
+      <w:r>
+        <w:rPr>
+          <w:rFonts w:ascii="Calibri Light" w:eastAsia="Times New Roman" w:hAnsi="Calibri Light" w:cs="Calibri Light"/>
+          <w:b/>
+          <w:bCs/>
+          <w:color w:val="1F3864"/>
+        </w:rPr>
+        <w:t>Step 1: Initialize Disjoint Set and Creates initial disjoint sets.</w:t>
+      </w:r>
+    </w:p>
+    <w:p>
+      <w:pPr>
+        <w:ind w:left="360"/>
+        <w:rPr>
+          <w:rFonts w:ascii="Calibri Light" w:eastAsia="Times New Roman" w:hAnsi="Calibri Light" w:cs="Calibri Light"/>
+          <w:b/>
+          <w:bCs/>
+          <w:color w:val="1F3864"/>
+        </w:rPr>
+      </w:pPr>
+      <w:r>
+        <w:rPr>
+          <w:rFonts w:ascii="Calibri Light" w:eastAsia="Times New Roman" w:hAnsi="Calibri Light" w:cs="Calibri Light"/>
+          <w:b/>
+          <w:bCs/>
+          <w:color w:val="1F3864"/>
+        </w:rPr>
+        <w:t xml:space="preserve">Step 2: Find the latest time slot available. </w:t>
+      </w:r>
+    </w:p>
+    <w:p>
+      <w:pPr>
+        <w:ind w:left="360"/>
         <w:rPr>
           <w:rFonts w:ascii="Calibri Light" w:eastAsia="Times New Roman" w:hAnsi="Calibri Light" w:cs="Calibri Light"/>
           <w:b/>
@@ -2186,6 +2095,15 @@
           <w:szCs w:val="26"/>
         </w:rPr>
       </w:pPr>
+      <w:r>
+        <w:rPr>
+          <w:rFonts w:ascii="Calibri Light" w:eastAsia="Times New Roman" w:hAnsi="Calibri Light" w:cs="Calibri Light"/>
+          <w:b/>
+          <w:bCs/>
+          <w:color w:val="1F3864"/>
+        </w:rPr>
+        <w:t>Step 3: We assign a time slot ‘t’ to a job and then do the union of ‘t’ &amp; ‘t-1’ in a way that ‘t-1’ becomes the parent of ‘t’. This means that all future queries for time slot t would return the latest time slot available for the set represented by t-1.</w:t>
+      </w:r>
       <w:r>
         <w:rPr>
           <w:rFonts w:ascii="Calibri Light" w:eastAsia="Times New Roman" w:hAnsi="Calibri Light" w:cs="Calibri Light"/>
@@ -2249,46 +2167,30 @@
           <w:p>
             <w:pPr>
               <w:textAlignment w:val="baseline"/>
-              <w:rPr>
+            </w:pPr>
+            <w:r>
+              <w:rPr>
+                <w:b/>
+                <w:bCs/>
                 <w:sz w:val="24"/>
                 <w:szCs w:val="24"/>
               </w:rPr>
-            </w:pPr>
-            <w:r>
-              <w:rPr>
-                <w:b/>
-                <w:bCs/>
-                <w:sz w:val="28"/>
-                <w:szCs w:val="28"/>
-              </w:rPr>
               <w:t>Input:</w:t>
-            </w:r>
-            <w:r>
-              <w:rPr>
-                <w:sz w:val="28"/>
-                <w:szCs w:val="28"/>
-              </w:rPr>
-              <w:t xml:space="preserve"> </w:t>
             </w:r>
             <w:r>
               <w:rPr>
                 <w:sz w:val="24"/>
                 <w:szCs w:val="24"/>
               </w:rPr>
+              <w:t xml:space="preserve"> </w:t>
+            </w:r>
+            <w:r>
               <w:t xml:space="preserve">File inputPS5.txt contains </w:t>
             </w:r>
             <w:r>
-              <w:rPr>
-                <w:sz w:val="24"/>
-                <w:szCs w:val="24"/>
-              </w:rPr>
               <w:t>list of commands / operations</w:t>
             </w:r>
             <w:r>
-              <w:rPr>
-                <w:sz w:val="24"/>
-                <w:szCs w:val="24"/>
-              </w:rPr>
               <w:t>.</w:t>
             </w:r>
           </w:p>
@@ -2332,8 +2234,6 @@
               <w:rPr>
                 <w:rFonts w:ascii="Courier New" w:eastAsia="Times New Roman" w:hAnsi="Courier New" w:cs="Courier New"/>
                 <w:color w:val="000000"/>
-                <w:sz w:val="30"/>
-                <w:szCs w:val="30"/>
                 <w:lang w:val="en-IN" w:eastAsia="en-IN"/>
               </w:rPr>
             </w:pPr>
@@ -2341,18 +2241,14 @@
               <w:rPr>
                 <w:rFonts w:ascii="Courier New" w:eastAsia="Times New Roman" w:hAnsi="Courier New" w:cs="Courier New"/>
                 <w:color w:val="000000"/>
-                <w:sz w:val="30"/>
-                <w:szCs w:val="30"/>
                 <w:lang w:val="en-IN" w:eastAsia="en-IN"/>
               </w:rPr>
-              <w:t>No of use-cases: 2</w:t>
+              <w:t>No of use-cases: 7</w:t>
             </w:r>
             <w:r>
               <w:rPr>
                 <w:rFonts w:ascii="Courier New" w:eastAsia="Times New Roman" w:hAnsi="Courier New" w:cs="Courier New"/>
                 <w:color w:val="000000"/>
-                <w:sz w:val="30"/>
-                <w:szCs w:val="30"/>
                 <w:lang w:val="en-IN" w:eastAsia="en-IN"/>
               </w:rPr>
               <w:br/>
@@ -2362,8 +2258,6 @@
               <w:rPr>
                 <w:rFonts w:ascii="Courier New" w:eastAsia="Times New Roman" w:hAnsi="Courier New" w:cs="Courier New"/>
                 <w:color w:val="000000"/>
-                <w:sz w:val="30"/>
-                <w:szCs w:val="30"/>
                 <w:lang w:val="en-IN" w:eastAsia="en-IN"/>
               </w:rPr>
               <w:br/>
@@ -2373,8 +2267,6 @@
               <w:rPr>
                 <w:rFonts w:ascii="Courier New" w:eastAsia="Times New Roman" w:hAnsi="Courier New" w:cs="Courier New"/>
                 <w:color w:val="000000"/>
-                <w:sz w:val="30"/>
-                <w:szCs w:val="30"/>
                 <w:lang w:val="en-IN" w:eastAsia="en-IN"/>
               </w:rPr>
               <w:br/>
@@ -2384,12 +2276,100 @@
               <w:rPr>
                 <w:rFonts w:ascii="Courier New" w:eastAsia="Times New Roman" w:hAnsi="Courier New" w:cs="Courier New"/>
                 <w:color w:val="000000"/>
-                <w:sz w:val="30"/>
-                <w:szCs w:val="30"/>
                 <w:lang w:val="en-IN" w:eastAsia="en-IN"/>
               </w:rPr>
               <w:br/>
               <w:t>Bonus: 20 30 10 40</w:t>
+            </w:r>
+            <w:r>
+              <w:rPr>
+                <w:rFonts w:ascii="Courier New" w:eastAsia="Times New Roman" w:hAnsi="Courier New" w:cs="Courier New"/>
+                <w:color w:val="000000"/>
+                <w:lang w:val="en-IN" w:eastAsia="en-IN"/>
+              </w:rPr>
+              <w:br/>
+              <w:t>Deadlines: 4 1 1 1</w:t>
+            </w:r>
+            <w:r>
+              <w:rPr>
+                <w:rFonts w:ascii="Courier New" w:eastAsia="Times New Roman" w:hAnsi="Courier New" w:cs="Courier New"/>
+                <w:color w:val="000000"/>
+                <w:lang w:val="en-IN" w:eastAsia="en-IN"/>
+              </w:rPr>
+              <w:br/>
+              <w:t>Bonus: 20 10 40 30</w:t>
+            </w:r>
+            <w:r>
+              <w:rPr>
+                <w:rFonts w:ascii="Courier New" w:eastAsia="Times New Roman" w:hAnsi="Courier New" w:cs="Courier New"/>
+                <w:color w:val="000000"/>
+                <w:lang w:val="en-IN" w:eastAsia="en-IN"/>
+              </w:rPr>
+              <w:br/>
+              <w:t>Deadlines: 2 1 2 1 3</w:t>
+            </w:r>
+            <w:r>
+              <w:rPr>
+                <w:rFonts w:ascii="Courier New" w:eastAsia="Times New Roman" w:hAnsi="Courier New" w:cs="Courier New"/>
+                <w:color w:val="000000"/>
+                <w:lang w:val="en-IN" w:eastAsia="en-IN"/>
+              </w:rPr>
+              <w:br/>
+              <w:t>Bonus: 100 19 27 25 15</w:t>
+            </w:r>
+            <w:r>
+              <w:rPr>
+                <w:rFonts w:ascii="Courier New" w:eastAsia="Times New Roman" w:hAnsi="Courier New" w:cs="Courier New"/>
+                <w:color w:val="000000"/>
+                <w:lang w:val="en-IN" w:eastAsia="en-IN"/>
+              </w:rPr>
+              <w:br/>
+              <w:t>Deadlines: 2 1 1 2</w:t>
+            </w:r>
+            <w:r>
+              <w:rPr>
+                <w:rFonts w:ascii="Courier New" w:eastAsia="Times New Roman" w:hAnsi="Courier New" w:cs="Courier New"/>
+                <w:color w:val="000000"/>
+                <w:lang w:val="en-IN" w:eastAsia="en-IN"/>
+              </w:rPr>
+              <w:br/>
+              <w:t>Bonus: 6 8 5 10</w:t>
+            </w:r>
+            <w:r>
+              <w:rPr>
+                <w:rFonts w:ascii="Courier New" w:eastAsia="Times New Roman" w:hAnsi="Courier New" w:cs="Courier New"/>
+                <w:color w:val="000000"/>
+                <w:lang w:val="en-IN" w:eastAsia="en-IN"/>
+              </w:rPr>
+              <w:br/>
+              <w:t>Deadlines: 5 3 3 2 4 2</w:t>
+            </w:r>
+            <w:r>
+              <w:rPr>
+                <w:rFonts w:ascii="Courier New" w:eastAsia="Times New Roman" w:hAnsi="Courier New" w:cs="Courier New"/>
+                <w:color w:val="000000"/>
+                <w:lang w:val="en-IN" w:eastAsia="en-IN"/>
+              </w:rPr>
+              <w:br/>
+              <w:t>Bonus: 200 180 190 300 120 100</w:t>
+            </w:r>
+            <w:r>
+              <w:rPr>
+                <w:rFonts w:ascii="Courier New" w:eastAsia="Times New Roman" w:hAnsi="Courier New" w:cs="Courier New"/>
+                <w:color w:val="000000"/>
+                <w:lang w:val="en-IN" w:eastAsia="en-IN"/>
+              </w:rPr>
+              <w:br/>
+              <w:t>Deadlines: 7 2 5 3 4 5 2 7 3</w:t>
+            </w:r>
+            <w:r>
+              <w:rPr>
+                <w:rFonts w:ascii="Courier New" w:eastAsia="Times New Roman" w:hAnsi="Courier New" w:cs="Courier New"/>
+                <w:color w:val="000000"/>
+                <w:lang w:val="en-IN" w:eastAsia="en-IN"/>
+              </w:rPr>
+              <w:br/>
+              <w:t>Bonus: 15 20 30 18 18 10 23 16 25</w:t>
             </w:r>
           </w:p>
           <w:p>
@@ -2405,58 +2385,45 @@
             <w:pPr>
               <w:textAlignment w:val="baseline"/>
               <w:rPr>
-                <w:sz w:val="24"/>
-                <w:szCs w:val="24"/>
+                <w:sz w:val="20"/>
+                <w:szCs w:val="20"/>
               </w:rPr>
             </w:pPr>
             <w:r>
               <w:rPr>
                 <w:b/>
                 <w:bCs/>
-                <w:sz w:val="28"/>
-                <w:szCs w:val="28"/>
               </w:rPr>
               <w:t>Output:</w:t>
             </w:r>
             <w:r>
-              <w:rPr>
-                <w:sz w:val="28"/>
-                <w:szCs w:val="28"/>
-              </w:rPr>
               <w:t xml:space="preserve"> </w:t>
             </w:r>
             <w:r>
               <w:rPr>
-                <w:sz w:val="24"/>
-                <w:szCs w:val="24"/>
+                <w:sz w:val="20"/>
+                <w:szCs w:val="20"/>
               </w:rPr>
               <w:t>File OutputPS5.txt list</w:t>
             </w:r>
             <w:r>
               <w:rPr>
-                <w:sz w:val="24"/>
-                <w:szCs w:val="24"/>
+                <w:sz w:val="20"/>
+                <w:szCs w:val="20"/>
               </w:rPr>
               <w:t>s</w:t>
             </w:r>
             <w:r>
               <w:rPr>
-                <w:sz w:val="24"/>
-                <w:szCs w:val="24"/>
-              </w:rPr>
-              <w:t xml:space="preserve"> </w:t>
-            </w:r>
-            <w:r>
-              <w:rPr>
-                <w:sz w:val="24"/>
-                <w:szCs w:val="24"/>
-              </w:rPr>
-              <w:t>the maximum bonus earned and the sequence of Jobs</w:t>
-            </w:r>
-            <w:r>
-              <w:rPr>
-                <w:sz w:val="24"/>
-                <w:szCs w:val="24"/>
+                <w:sz w:val="20"/>
+                <w:szCs w:val="20"/>
+              </w:rPr>
+              <w:t xml:space="preserve"> the maximum bonus earned and the sequence of Jobs</w:t>
+            </w:r>
+            <w:r>
+              <w:rPr>
+                <w:sz w:val="20"/>
+                <w:szCs w:val="20"/>
               </w:rPr>
               <w:t xml:space="preserve"> for every test case.</w:t>
             </w:r>
@@ -2501,8 +2468,8 @@
               <w:rPr>
                 <w:rFonts w:ascii="Courier New" w:eastAsia="Times New Roman" w:hAnsi="Courier New" w:cs="Courier New"/>
                 <w:color w:val="000000"/>
-                <w:sz w:val="30"/>
-                <w:szCs w:val="30"/>
+                <w:sz w:val="18"/>
+                <w:szCs w:val="18"/>
                 <w:lang w:val="en-IN" w:eastAsia="en-IN"/>
               </w:rPr>
             </w:pPr>
@@ -2510,8 +2477,8 @@
               <w:rPr>
                 <w:rFonts w:ascii="Courier New" w:eastAsia="Times New Roman" w:hAnsi="Courier New" w:cs="Courier New"/>
                 <w:color w:val="000000"/>
-                <w:sz w:val="30"/>
-                <w:szCs w:val="30"/>
+                <w:sz w:val="18"/>
+                <w:szCs w:val="18"/>
                 <w:lang w:val="en-IN" w:eastAsia="en-IN"/>
               </w:rPr>
               <w:t xml:space="preserve">90 </w:t>
@@ -2520,8 +2487,8 @@
               <w:rPr>
                 <w:rFonts w:ascii="Courier New" w:eastAsia="Times New Roman" w:hAnsi="Courier New" w:cs="Courier New"/>
                 <w:color w:val="000000"/>
-                <w:sz w:val="30"/>
-                <w:szCs w:val="30"/>
+                <w:sz w:val="18"/>
+                <w:szCs w:val="18"/>
                 <w:lang w:val="en-IN" w:eastAsia="en-IN"/>
               </w:rPr>
               <w:br/>
@@ -2531,51 +2498,84 @@
               <w:rPr>
                 <w:rFonts w:ascii="Courier New" w:eastAsia="Times New Roman" w:hAnsi="Courier New" w:cs="Courier New"/>
                 <w:color w:val="000000"/>
-                <w:sz w:val="30"/>
-                <w:szCs w:val="30"/>
+                <w:sz w:val="18"/>
+                <w:szCs w:val="18"/>
                 <w:lang w:val="en-IN" w:eastAsia="en-IN"/>
               </w:rPr>
               <w:br/>
-              <w:t xml:space="preserve">Total number of test cases </w:t>
-            </w:r>
-            <w:proofErr w:type="gramStart"/>
+              <w:t xml:space="preserve">60 </w:t>
+            </w:r>
             <w:r>
               <w:rPr>
                 <w:rFonts w:ascii="Courier New" w:eastAsia="Times New Roman" w:hAnsi="Courier New" w:cs="Courier New"/>
                 <w:color w:val="000000"/>
-                <w:sz w:val="30"/>
-                <w:szCs w:val="30"/>
+                <w:sz w:val="18"/>
+                <w:szCs w:val="18"/>
                 <w:lang w:val="en-IN" w:eastAsia="en-IN"/>
               </w:rPr>
-              <w:t>are  2</w:t>
-            </w:r>
-            <w:proofErr w:type="gramEnd"/>
+              <w:br/>
+              <w:t xml:space="preserve">142 </w:t>
+            </w:r>
             <w:r>
               <w:rPr>
                 <w:rFonts w:ascii="Courier New" w:eastAsia="Times New Roman" w:hAnsi="Courier New" w:cs="Courier New"/>
                 <w:color w:val="000000"/>
-                <w:sz w:val="30"/>
-                <w:szCs w:val="30"/>
+                <w:sz w:val="18"/>
+                <w:szCs w:val="18"/>
                 <w:lang w:val="en-IN" w:eastAsia="en-IN"/>
               </w:rPr>
-              <w:t xml:space="preserve"> </w:t>
+              <w:br/>
+              <w:t xml:space="preserve">18 </w:t>
             </w:r>
             <w:r>
               <w:rPr>
                 <w:rFonts w:ascii="Courier New" w:eastAsia="Times New Roman" w:hAnsi="Courier New" w:cs="Courier New"/>
                 <w:color w:val="000000"/>
-                <w:sz w:val="30"/>
-                <w:szCs w:val="30"/>
+                <w:sz w:val="18"/>
+                <w:szCs w:val="18"/>
                 <w:lang w:val="en-IN" w:eastAsia="en-IN"/>
               </w:rPr>
               <w:br/>
+              <w:t xml:space="preserve">990 </w:t>
             </w:r>
             <w:r>
               <w:rPr>
                 <w:rFonts w:ascii="Courier New" w:eastAsia="Times New Roman" w:hAnsi="Courier New" w:cs="Courier New"/>
                 <w:color w:val="000000"/>
-                <w:sz w:val="30"/>
-                <w:szCs w:val="30"/>
+                <w:sz w:val="18"/>
+                <w:szCs w:val="18"/>
+                <w:lang w:val="en-IN" w:eastAsia="en-IN"/>
+              </w:rPr>
+              <w:br/>
+              <w:t xml:space="preserve">147 </w:t>
+            </w:r>
+            <w:r>
+              <w:rPr>
+                <w:rFonts w:ascii="Courier New" w:eastAsia="Times New Roman" w:hAnsi="Courier New" w:cs="Courier New"/>
+                <w:color w:val="000000"/>
+                <w:sz w:val="18"/>
+                <w:szCs w:val="18"/>
+                <w:lang w:val="en-IN" w:eastAsia="en-IN"/>
+              </w:rPr>
+              <w:br/>
+              <w:t xml:space="preserve">Total number of test cases are  7 </w:t>
+            </w:r>
+            <w:r>
+              <w:rPr>
+                <w:rFonts w:ascii="Courier New" w:eastAsia="Times New Roman" w:hAnsi="Courier New" w:cs="Courier New"/>
+                <w:color w:val="000000"/>
+                <w:sz w:val="18"/>
+                <w:szCs w:val="18"/>
+                <w:lang w:val="en-IN" w:eastAsia="en-IN"/>
+              </w:rPr>
+              <w:br/>
+            </w:r>
+            <w:r>
+              <w:rPr>
+                <w:rFonts w:ascii="Courier New" w:eastAsia="Times New Roman" w:hAnsi="Courier New" w:cs="Courier New"/>
+                <w:color w:val="000000"/>
+                <w:sz w:val="18"/>
+                <w:szCs w:val="18"/>
                 <w:lang w:val="en-IN" w:eastAsia="en-IN"/>
               </w:rPr>
               <w:br/>
@@ -2585,8 +2585,8 @@
               <w:rPr>
                 <w:rFonts w:ascii="Courier New" w:eastAsia="Times New Roman" w:hAnsi="Courier New" w:cs="Courier New"/>
                 <w:color w:val="000000"/>
-                <w:sz w:val="30"/>
-                <w:szCs w:val="30"/>
+                <w:sz w:val="18"/>
+                <w:szCs w:val="18"/>
                 <w:lang w:val="en-IN" w:eastAsia="en-IN"/>
               </w:rPr>
               <w:br/>
@@ -2596,23 +2596,133 @@
               <w:rPr>
                 <w:rFonts w:ascii="Courier New" w:eastAsia="Times New Roman" w:hAnsi="Courier New" w:cs="Courier New"/>
                 <w:color w:val="000000"/>
-                <w:sz w:val="30"/>
-                <w:szCs w:val="30"/>
+                <w:sz w:val="18"/>
+                <w:szCs w:val="18"/>
                 <w:lang w:val="en-IN" w:eastAsia="en-IN"/>
               </w:rPr>
               <w:br/>
-              <w:t>For the use case Usecase:1,  the tasks were scheduled in Task:1--&gt;Task:2--&gt;Task:5--&gt;Task:3</w:t>
+              <w:t>For the use case Usecase:3,  the maximum bonus earned is 60</w:t>
             </w:r>
             <w:r>
               <w:rPr>
                 <w:rFonts w:ascii="Courier New" w:eastAsia="Times New Roman" w:hAnsi="Courier New" w:cs="Courier New"/>
                 <w:color w:val="000000"/>
-                <w:sz w:val="30"/>
-                <w:szCs w:val="30"/>
+                <w:sz w:val="18"/>
+                <w:szCs w:val="18"/>
                 <w:lang w:val="en-IN" w:eastAsia="en-IN"/>
               </w:rPr>
               <w:br/>
-              <w:t>For the use case Usecase:2,  the tasks were scheduled in Task:2--&gt;Task:4--&gt;Task:1</w:t>
+              <w:t>For the use case Usecase:4,  the maximum bonus earned is 142</w:t>
+            </w:r>
+            <w:r>
+              <w:rPr>
+                <w:rFonts w:ascii="Courier New" w:eastAsia="Times New Roman" w:hAnsi="Courier New" w:cs="Courier New"/>
+                <w:color w:val="000000"/>
+                <w:sz w:val="18"/>
+                <w:szCs w:val="18"/>
+                <w:lang w:val="en-IN" w:eastAsia="en-IN"/>
+              </w:rPr>
+              <w:br/>
+              <w:t>For the use case Usecase:5,  the maximum bonus earned is 18</w:t>
+            </w:r>
+            <w:r>
+              <w:rPr>
+                <w:rFonts w:ascii="Courier New" w:eastAsia="Times New Roman" w:hAnsi="Courier New" w:cs="Courier New"/>
+                <w:color w:val="000000"/>
+                <w:sz w:val="18"/>
+                <w:szCs w:val="18"/>
+                <w:lang w:val="en-IN" w:eastAsia="en-IN"/>
+              </w:rPr>
+              <w:br/>
+              <w:t>For the use case Usecase:6,  the maximum bonus earned is 990</w:t>
+            </w:r>
+            <w:r>
+              <w:rPr>
+                <w:rFonts w:ascii="Courier New" w:eastAsia="Times New Roman" w:hAnsi="Courier New" w:cs="Courier New"/>
+                <w:color w:val="000000"/>
+                <w:sz w:val="18"/>
+                <w:szCs w:val="18"/>
+                <w:lang w:val="en-IN" w:eastAsia="en-IN"/>
+              </w:rPr>
+              <w:br/>
+              <w:t>For the use case Usecase:7,  the maximum bonus earned is 147</w:t>
+            </w:r>
+            <w:r>
+              <w:rPr>
+                <w:rFonts w:ascii="Courier New" w:eastAsia="Times New Roman" w:hAnsi="Courier New" w:cs="Courier New"/>
+                <w:color w:val="000000"/>
+                <w:sz w:val="18"/>
+                <w:szCs w:val="18"/>
+                <w:lang w:val="en-IN" w:eastAsia="en-IN"/>
+              </w:rPr>
+              <w:br/>
+              <w:t>For the use case Usecase:1,  the tasks were scheduled in A--&gt;B--&gt;C--&gt;E</w:t>
+            </w:r>
+            <w:r>
+              <w:rPr>
+                <w:rFonts w:ascii="Courier New" w:eastAsia="Times New Roman" w:hAnsi="Courier New" w:cs="Courier New"/>
+                <w:color w:val="000000"/>
+                <w:sz w:val="18"/>
+                <w:szCs w:val="18"/>
+                <w:lang w:val="en-IN" w:eastAsia="en-IN"/>
+              </w:rPr>
+              <w:br/>
+              <w:t>For the use case Usecase:2,  the tasks were scheduled in B--&gt;D--&gt;A</w:t>
+            </w:r>
+            <w:r>
+              <w:rPr>
+                <w:rFonts w:ascii="Courier New" w:eastAsia="Times New Roman" w:hAnsi="Courier New" w:cs="Courier New"/>
+                <w:color w:val="000000"/>
+                <w:sz w:val="18"/>
+                <w:szCs w:val="18"/>
+                <w:lang w:val="en-IN" w:eastAsia="en-IN"/>
+              </w:rPr>
+              <w:br/>
+              <w:t>For the use case Usecase:3,  the tasks were scheduled in C--&gt;A</w:t>
+            </w:r>
+            <w:r>
+              <w:rPr>
+                <w:rFonts w:ascii="Courier New" w:eastAsia="Times New Roman" w:hAnsi="Courier New" w:cs="Courier New"/>
+                <w:color w:val="000000"/>
+                <w:sz w:val="18"/>
+                <w:szCs w:val="18"/>
+                <w:lang w:val="en-IN" w:eastAsia="en-IN"/>
+              </w:rPr>
+              <w:br/>
+              <w:t>For the use case Usecase:4,  the tasks were scheduled in C--&gt;A--&gt;E</w:t>
+            </w:r>
+            <w:r>
+              <w:rPr>
+                <w:rFonts w:ascii="Courier New" w:eastAsia="Times New Roman" w:hAnsi="Courier New" w:cs="Courier New"/>
+                <w:color w:val="000000"/>
+                <w:sz w:val="18"/>
+                <w:szCs w:val="18"/>
+                <w:lang w:val="en-IN" w:eastAsia="en-IN"/>
+              </w:rPr>
+              <w:br/>
+              <w:t>For the use case Usecase:5,  the tasks were scheduled in B--&gt;D</w:t>
+            </w:r>
+            <w:r>
+              <w:rPr>
+                <w:rFonts w:ascii="Courier New" w:eastAsia="Times New Roman" w:hAnsi="Courier New" w:cs="Courier New"/>
+                <w:color w:val="000000"/>
+                <w:sz w:val="18"/>
+                <w:szCs w:val="18"/>
+                <w:lang w:val="en-IN" w:eastAsia="en-IN"/>
+              </w:rPr>
+              <w:br/>
+              <w:t>For the use case Usecase:6,  the tasks were scheduled in B--&gt;D--&gt;C--&gt;E--&gt;A</w:t>
+            </w:r>
+            <w:r>
+              <w:rPr>
+                <w:rFonts w:ascii="Courier New" w:eastAsia="Times New Roman" w:hAnsi="Courier New" w:cs="Courier New"/>
+                <w:color w:val="000000"/>
+                <w:sz w:val="18"/>
+                <w:szCs w:val="18"/>
+                <w:lang w:val="en-IN" w:eastAsia="en-IN"/>
+              </w:rPr>
+              <w:br/>
+              <w:t>For the use case Usecase:7,  the tasks were scheduled in B--&gt;G--&gt;I--&gt;E--&gt;C--&gt;A--&gt;H</w:t>
             </w:r>
           </w:p>
           <w:p>
@@ -2621,16 +2731,12 @@
               <w:rPr>
                 <w:b/>
                 <w:bCs/>
-                <w:sz w:val="28"/>
-                <w:szCs w:val="28"/>
               </w:rPr>
             </w:pPr>
             <w:r>
               <w:rPr>
                 <w:b/>
                 <w:bCs/>
-                <w:sz w:val="28"/>
-                <w:szCs w:val="28"/>
               </w:rPr>
               <w:t xml:space="preserve">Function: </w:t>
             </w:r>
@@ -2638,66 +2744,34 @@
               <w:rPr>
                 <w:b/>
                 <w:bCs/>
-                <w:sz w:val="28"/>
-                <w:szCs w:val="28"/>
               </w:rPr>
               <w:t xml:space="preserve"> </w:t>
             </w:r>
             <w:r>
-              <w:rPr>
-                <w:sz w:val="28"/>
-                <w:szCs w:val="28"/>
-              </w:rPr>
               <w:t xml:space="preserve">The following algorithm gives </w:t>
             </w:r>
             <w:r>
-              <w:rPr>
-                <w:sz w:val="28"/>
-                <w:szCs w:val="28"/>
-              </w:rPr>
               <w:t xml:space="preserve">a </w:t>
             </w:r>
             <w:r>
-              <w:rPr>
-                <w:sz w:val="28"/>
-                <w:szCs w:val="28"/>
-              </w:rPr>
               <w:t>high</w:t>
             </w:r>
             <w:r>
-              <w:rPr>
-                <w:sz w:val="28"/>
-                <w:szCs w:val="28"/>
-              </w:rPr>
               <w:t>-</w:t>
             </w:r>
             <w:r>
-              <w:rPr>
-                <w:sz w:val="28"/>
-                <w:szCs w:val="28"/>
-              </w:rPr>
               <w:t xml:space="preserve">level overview of </w:t>
             </w:r>
             <w:r>
-              <w:rPr>
-                <w:sz w:val="28"/>
-                <w:szCs w:val="28"/>
-              </w:rPr>
               <w:t xml:space="preserve">the </w:t>
             </w:r>
             <w:r>
-              <w:rPr>
-                <w:sz w:val="28"/>
-                <w:szCs w:val="28"/>
-              </w:rPr>
               <w:t>overall program</w:t>
             </w:r>
             <w:r>
               <w:rPr>
                 <w:b/>
                 <w:bCs/>
-                <w:sz w:val="28"/>
-                <w:szCs w:val="28"/>
               </w:rPr>
               <w:t xml:space="preserve"> </w:t>
             </w:r>
@@ -2736,28 +2810,28 @@
               </w:numPr>
               <w:spacing w:before="160"/>
               <w:rPr>
-                <w:sz w:val="24"/>
-                <w:szCs w:val="24"/>
+                <w:sz w:val="16"/>
+                <w:szCs w:val="16"/>
               </w:rPr>
             </w:pPr>
             <w:r>
               <w:rPr>
-                <w:sz w:val="24"/>
-                <w:szCs w:val="24"/>
+                <w:sz w:val="16"/>
+                <w:szCs w:val="16"/>
               </w:rPr>
               <w:t>Reads the file</w:t>
             </w:r>
             <w:r>
               <w:rPr>
-                <w:sz w:val="24"/>
-                <w:szCs w:val="24"/>
+                <w:sz w:val="16"/>
+                <w:szCs w:val="16"/>
               </w:rPr>
               <w:t xml:space="preserve"> contents and caches them into </w:t>
             </w:r>
             <w:r>
               <w:rPr>
-                <w:sz w:val="24"/>
-                <w:szCs w:val="24"/>
+                <w:sz w:val="16"/>
+                <w:szCs w:val="16"/>
               </w:rPr>
               <w:t>uses cases custom datatype</w:t>
             </w:r>
@@ -2771,67 +2845,67 @@
               </w:numPr>
               <w:spacing w:before="160"/>
               <w:rPr>
-                <w:sz w:val="24"/>
-                <w:szCs w:val="24"/>
+                <w:sz w:val="16"/>
+                <w:szCs w:val="16"/>
               </w:rPr>
             </w:pPr>
             <w:r>
               <w:rPr>
-                <w:sz w:val="24"/>
-                <w:szCs w:val="24"/>
+                <w:sz w:val="16"/>
+                <w:szCs w:val="16"/>
               </w:rPr>
               <w:t xml:space="preserve">For each </w:t>
             </w:r>
             <w:proofErr w:type="spellStart"/>
             <w:r>
               <w:rPr>
-                <w:sz w:val="24"/>
-                <w:szCs w:val="24"/>
+                <w:sz w:val="16"/>
+                <w:szCs w:val="16"/>
               </w:rPr>
               <w:t>usecase</w:t>
             </w:r>
             <w:proofErr w:type="spellEnd"/>
             <w:r>
               <w:rPr>
-                <w:sz w:val="24"/>
-                <w:szCs w:val="24"/>
+                <w:sz w:val="16"/>
+                <w:szCs w:val="16"/>
               </w:rPr>
               <w:t xml:space="preserve">, it performs </w:t>
             </w:r>
             <w:proofErr w:type="spellStart"/>
             <w:r>
               <w:rPr>
-                <w:sz w:val="24"/>
-                <w:szCs w:val="24"/>
+                <w:sz w:val="16"/>
+                <w:szCs w:val="16"/>
               </w:rPr>
               <w:t>maximimzation</w:t>
             </w:r>
             <w:proofErr w:type="spellEnd"/>
             <w:r>
               <w:rPr>
-                <w:sz w:val="24"/>
-                <w:szCs w:val="24"/>
+                <w:sz w:val="16"/>
+                <w:szCs w:val="16"/>
               </w:rPr>
               <w:t xml:space="preserve"> and </w:t>
             </w:r>
             <w:r>
               <w:rPr>
-                <w:sz w:val="24"/>
-                <w:szCs w:val="24"/>
+                <w:sz w:val="16"/>
+                <w:szCs w:val="16"/>
               </w:rPr>
               <w:t xml:space="preserve">stores </w:t>
             </w:r>
             <w:r>
               <w:rPr>
-                <w:sz w:val="24"/>
-                <w:szCs w:val="24"/>
+                <w:sz w:val="16"/>
+                <w:szCs w:val="16"/>
               </w:rPr>
               <w:t xml:space="preserve">the </w:t>
             </w:r>
             <w:r>
               <w:rPr>
-                <w:sz w:val="24"/>
-                <w:szCs w:val="24"/>
+                <w:sz w:val="16"/>
+                <w:szCs w:val="16"/>
               </w:rPr>
               <w:t xml:space="preserve">results </w:t>
             </w:r>
@@ -2851,52 +2925,41 @@
             </w:pPr>
             <w:r>
               <w:rPr>
-                <w:sz w:val="24"/>
-                <w:szCs w:val="24"/>
+                <w:sz w:val="16"/>
+                <w:szCs w:val="16"/>
               </w:rPr>
               <w:t xml:space="preserve">Finally prints the </w:t>
             </w:r>
             <w:proofErr w:type="spellStart"/>
             <w:r>
               <w:rPr>
-                <w:sz w:val="24"/>
-                <w:szCs w:val="24"/>
+                <w:sz w:val="16"/>
+                <w:szCs w:val="16"/>
               </w:rPr>
               <w:t>the</w:t>
             </w:r>
             <w:proofErr w:type="spellEnd"/>
             <w:r>
               <w:rPr>
-                <w:sz w:val="24"/>
-                <w:szCs w:val="24"/>
+                <w:sz w:val="16"/>
+                <w:szCs w:val="16"/>
               </w:rPr>
               <w:t xml:space="preserve"> results</w:t>
             </w:r>
             <w:r>
               <w:rPr>
-                <w:sz w:val="24"/>
-                <w:szCs w:val="24"/>
-              </w:rPr>
-              <w:t xml:space="preserve"> to output file</w:t>
-            </w:r>
-          </w:p>
-        </w:tc>
-      </w:tr>
-      <w:tr>
-        <w:tc>
-          <w:tcPr>
-            <w:tcW w:w="9350" w:type="dxa"/>
-          </w:tcPr>
-          <w:p>
-            <w:pPr>
-              <w:textAlignment w:val="baseline"/>
-              <w:rPr>
-                <w:b/>
-                <w:bCs/>
-                <w:sz w:val="28"/>
-                <w:szCs w:val="28"/>
-              </w:rPr>
-            </w:pPr>
+                <w:sz w:val="16"/>
+                <w:szCs w:val="16"/>
+              </w:rPr>
+              <w:t xml:space="preserve"> to output fil</w:t>
+            </w:r>
+            <w:r>
+              <w:rPr>
+                <w:sz w:val="16"/>
+                <w:szCs w:val="16"/>
+              </w:rPr>
+              <w:t>e</w:t>
+            </w:r>
           </w:p>
         </w:tc>
       </w:tr>
@@ -3268,6 +3331,119 @@
     </w:lvl>
   </w:abstractNum>
   <w:abstractNum w:abstractNumId="2" w15:restartNumberingAfterBreak="0">
+    <w:nsid w:val="0CF8250C"/>
+    <w:multiLevelType w:val="hybridMultilevel"/>
+    <w:tmpl w:val="CCD6B754"/>
+    <w:lvl w:ilvl="0" w:tplc="40090001">
+      <w:start w:val="1"/>
+      <w:numFmt w:val="bullet"/>
+      <w:lvlText w:val=""/>
+      <w:lvlJc w:val="left"/>
+      <w:pPr>
+        <w:ind w:left="720" w:hanging="360"/>
+      </w:pPr>
+      <w:rPr>
+        <w:rFonts w:ascii="Symbol" w:hAnsi="Symbol" w:hint="default"/>
+      </w:rPr>
+    </w:lvl>
+    <w:lvl w:ilvl="1" w:tplc="40090003">
+      <w:start w:val="1"/>
+      <w:numFmt w:val="bullet"/>
+      <w:lvlText w:val="o"/>
+      <w:lvlJc w:val="left"/>
+      <w:pPr>
+        <w:ind w:left="1440" w:hanging="360"/>
+      </w:pPr>
+      <w:rPr>
+        <w:rFonts w:ascii="Courier New" w:hAnsi="Courier New" w:cs="Courier New" w:hint="default"/>
+      </w:rPr>
+    </w:lvl>
+    <w:lvl w:ilvl="2" w:tplc="40090005">
+      <w:start w:val="1"/>
+      <w:numFmt w:val="bullet"/>
+      <w:lvlText w:val=""/>
+      <w:lvlJc w:val="left"/>
+      <w:pPr>
+        <w:ind w:left="2160" w:hanging="360"/>
+      </w:pPr>
+      <w:rPr>
+        <w:rFonts w:ascii="Wingdings" w:hAnsi="Wingdings" w:hint="default"/>
+      </w:rPr>
+    </w:lvl>
+    <w:lvl w:ilvl="3" w:tplc="40090001" w:tentative="1">
+      <w:start w:val="1"/>
+      <w:numFmt w:val="bullet"/>
+      <w:lvlText w:val=""/>
+      <w:lvlJc w:val="left"/>
+      <w:pPr>
+        <w:ind w:left="2880" w:hanging="360"/>
+      </w:pPr>
+      <w:rPr>
+        <w:rFonts w:ascii="Symbol" w:hAnsi="Symbol" w:hint="default"/>
+      </w:rPr>
+    </w:lvl>
+    <w:lvl w:ilvl="4" w:tplc="40090003" w:tentative="1">
+      <w:start w:val="1"/>
+      <w:numFmt w:val="bullet"/>
+      <w:lvlText w:val="o"/>
+      <w:lvlJc w:val="left"/>
+      <w:pPr>
+        <w:ind w:left="3600" w:hanging="360"/>
+      </w:pPr>
+      <w:rPr>
+        <w:rFonts w:ascii="Courier New" w:hAnsi="Courier New" w:cs="Courier New" w:hint="default"/>
+      </w:rPr>
+    </w:lvl>
+    <w:lvl w:ilvl="5" w:tplc="40090005" w:tentative="1">
+      <w:start w:val="1"/>
+      <w:numFmt w:val="bullet"/>
+      <w:lvlText w:val=""/>
+      <w:lvlJc w:val="left"/>
+      <w:pPr>
+        <w:ind w:left="4320" w:hanging="360"/>
+      </w:pPr>
+      <w:rPr>
+        <w:rFonts w:ascii="Wingdings" w:hAnsi="Wingdings" w:hint="default"/>
+      </w:rPr>
+    </w:lvl>
+    <w:lvl w:ilvl="6" w:tplc="40090001" w:tentative="1">
+      <w:start w:val="1"/>
+      <w:numFmt w:val="bullet"/>
+      <w:lvlText w:val=""/>
+      <w:lvlJc w:val="left"/>
+      <w:pPr>
+        <w:ind w:left="5040" w:hanging="360"/>
+      </w:pPr>
+      <w:rPr>
+        <w:rFonts w:ascii="Symbol" w:hAnsi="Symbol" w:hint="default"/>
+      </w:rPr>
+    </w:lvl>
+    <w:lvl w:ilvl="7" w:tplc="40090003" w:tentative="1">
+      <w:start w:val="1"/>
+      <w:numFmt w:val="bullet"/>
+      <w:lvlText w:val="o"/>
+      <w:lvlJc w:val="left"/>
+      <w:pPr>
+        <w:ind w:left="5760" w:hanging="360"/>
+      </w:pPr>
+      <w:rPr>
+        <w:rFonts w:ascii="Courier New" w:hAnsi="Courier New" w:cs="Courier New" w:hint="default"/>
+      </w:rPr>
+    </w:lvl>
+    <w:lvl w:ilvl="8" w:tplc="40090005" w:tentative="1">
+      <w:start w:val="1"/>
+      <w:numFmt w:val="bullet"/>
+      <w:lvlText w:val=""/>
+      <w:lvlJc w:val="left"/>
+      <w:pPr>
+        <w:ind w:left="6480" w:hanging="360"/>
+      </w:pPr>
+      <w:rPr>
+        <w:rFonts w:ascii="Wingdings" w:hAnsi="Wingdings" w:hint="default"/>
+      </w:rPr>
+    </w:lvl>
+  </w:abstractNum>
+  <w:abstractNum w:abstractNumId="3" w15:restartNumberingAfterBreak="0">
     <w:nsid w:val="14BD49C7"/>
     <w:multiLevelType w:val="hybridMultilevel"/>
     <w:tmpl w:val="291C6778"/>
@@ -3380,7 +3556,7 @@
       </w:rPr>
     </w:lvl>
   </w:abstractNum>
-  <w:abstractNum w:abstractNumId="3" w15:restartNumberingAfterBreak="0">
+  <w:abstractNum w:abstractNumId="4" w15:restartNumberingAfterBreak="0">
     <w:nsid w:val="27162244"/>
     <w:multiLevelType w:val="hybridMultilevel"/>
     <w:tmpl w:val="11C6237E"/>
@@ -3469,7 +3645,120 @@
       </w:pPr>
     </w:lvl>
   </w:abstractNum>
-  <w:abstractNum w:abstractNumId="4" w15:restartNumberingAfterBreak="0">
+  <w:abstractNum w:abstractNumId="5" w15:restartNumberingAfterBreak="0">
+    <w:nsid w:val="3E4C32C7"/>
+    <w:multiLevelType w:val="hybridMultilevel"/>
+    <w:tmpl w:val="5EAC56F4"/>
+    <w:lvl w:ilvl="0" w:tplc="40090001">
+      <w:start w:val="1"/>
+      <w:numFmt w:val="bullet"/>
+      <w:lvlText w:val=""/>
+      <w:lvlJc w:val="left"/>
+      <w:pPr>
+        <w:ind w:left="720" w:hanging="360"/>
+      </w:pPr>
+      <w:rPr>
+        <w:rFonts w:ascii="Symbol" w:hAnsi="Symbol" w:hint="default"/>
+      </w:rPr>
+    </w:lvl>
+    <w:lvl w:ilvl="1" w:tplc="40090003" w:tentative="1">
+      <w:start w:val="1"/>
+      <w:numFmt w:val="bullet"/>
+      <w:lvlText w:val="o"/>
+      <w:lvlJc w:val="left"/>
+      <w:pPr>
+        <w:ind w:left="1440" w:hanging="360"/>
+      </w:pPr>
+      <w:rPr>
+        <w:rFonts w:ascii="Courier New" w:hAnsi="Courier New" w:cs="Courier New" w:hint="default"/>
+      </w:rPr>
+    </w:lvl>
+    <w:lvl w:ilvl="2" w:tplc="40090005" w:tentative="1">
+      <w:start w:val="1"/>
+      <w:numFmt w:val="bullet"/>
+      <w:lvlText w:val=""/>
+      <w:lvlJc w:val="left"/>
+      <w:pPr>
+        <w:ind w:left="2160" w:hanging="360"/>
+      </w:pPr>
+      <w:rPr>
+        <w:rFonts w:ascii="Wingdings" w:hAnsi="Wingdings" w:hint="default"/>
+      </w:rPr>
+    </w:lvl>
+    <w:lvl w:ilvl="3" w:tplc="40090001" w:tentative="1">
+      <w:start w:val="1"/>
+      <w:numFmt w:val="bullet"/>
+      <w:lvlText w:val=""/>
+      <w:lvlJc w:val="left"/>
+      <w:pPr>
+        <w:ind w:left="2880" w:hanging="360"/>
+      </w:pPr>
+      <w:rPr>
+        <w:rFonts w:ascii="Symbol" w:hAnsi="Symbol" w:hint="default"/>
+      </w:rPr>
+    </w:lvl>
+    <w:lvl w:ilvl="4" w:tplc="40090003" w:tentative="1">
+      <w:start w:val="1"/>
+      <w:numFmt w:val="bullet"/>
+      <w:lvlText w:val="o"/>
+      <w:lvlJc w:val="left"/>
+      <w:pPr>
+        <w:ind w:left="3600" w:hanging="360"/>
+      </w:pPr>
+      <w:rPr>
+        <w:rFonts w:ascii="Courier New" w:hAnsi="Courier New" w:cs="Courier New" w:hint="default"/>
+      </w:rPr>
+    </w:lvl>
+    <w:lvl w:ilvl="5" w:tplc="40090005" w:tentative="1">
+      <w:start w:val="1"/>
+      <w:numFmt w:val="bullet"/>
+      <w:lvlText w:val=""/>
+      <w:lvlJc w:val="left"/>
+      <w:pPr>
+        <w:ind w:left="4320" w:hanging="360"/>
+      </w:pPr>
+      <w:rPr>
+        <w:rFonts w:ascii="Wingdings" w:hAnsi="Wingdings" w:hint="default"/>
+      </w:rPr>
+    </w:lvl>
+    <w:lvl w:ilvl="6" w:tplc="40090001" w:tentative="1">
+      <w:start w:val="1"/>
+      <w:numFmt w:val="bullet"/>
+      <w:lvlText w:val=""/>
+      <w:lvlJc w:val="left"/>
+      <w:pPr>
+        <w:ind w:left="5040" w:hanging="360"/>
+      </w:pPr>
+      <w:rPr>
+        <w:rFonts w:ascii="Symbol" w:hAnsi="Symbol" w:hint="default"/>
+      </w:rPr>
+    </w:lvl>
+    <w:lvl w:ilvl="7" w:tplc="40090003" w:tentative="1">
+      <w:start w:val="1"/>
+      <w:numFmt w:val="bullet"/>
+      <w:lvlText w:val="o"/>
+      <w:lvlJc w:val="left"/>
+      <w:pPr>
+        <w:ind w:left="5760" w:hanging="360"/>
+      </w:pPr>
+      <w:rPr>
+        <w:rFonts w:ascii="Courier New" w:hAnsi="Courier New" w:cs="Courier New" w:hint="default"/>
+      </w:rPr>
+    </w:lvl>
+    <w:lvl w:ilvl="8" w:tplc="40090005" w:tentative="1">
+      <w:start w:val="1"/>
+      <w:numFmt w:val="bullet"/>
+      <w:lvlText w:val=""/>
+      <w:lvlJc w:val="left"/>
+      <w:pPr>
+        <w:ind w:left="6480" w:hanging="360"/>
+      </w:pPr>
+      <w:rPr>
+        <w:rFonts w:ascii="Wingdings" w:hAnsi="Wingdings" w:hint="default"/>
+      </w:rPr>
+    </w:lvl>
+  </w:abstractNum>
+  <w:abstractNum w:abstractNumId="6" w15:restartNumberingAfterBreak="0">
     <w:nsid w:val="77C211E0"/>
     <w:multiLevelType w:val="hybridMultilevel"/>
     <w:tmpl w:val="AF0CE92E"/>
@@ -3585,16 +3874,22 @@
     <w:abstractNumId w:val="0"/>
   </w:num>
   <w:num w:numId="2">
-    <w:abstractNumId w:val="4"/>
+    <w:abstractNumId w:val="6"/>
   </w:num>
   <w:num w:numId="3">
-    <w:abstractNumId w:val="3"/>
+    <w:abstractNumId w:val="4"/>
   </w:num>
   <w:num w:numId="4">
     <w:abstractNumId w:val="1"/>
   </w:num>
   <w:num w:numId="5">
+    <w:abstractNumId w:val="3"/>
+  </w:num>
+  <w:num w:numId="6">
     <w:abstractNumId w:val="2"/>
+  </w:num>
+  <w:num w:numId="7">
+    <w:abstractNumId w:val="5"/>
   </w:num>
 </w:numbering>
 </file>
@@ -4574,6 +4869,21 @@
 </file>
 
 <file path=customXml/item1.xml><?xml version="1.0" encoding="utf-8"?>
+<?mso-contentType ?>
+<FormTemplates xmlns="http://schemas.microsoft.com/sharepoint/v3/contenttype/forms">
+  <Display>DocumentLibraryForm</Display>
+  <Edit>DocumentLibraryForm</Edit>
+  <New>DocumentLibraryForm</New>
+</FormTemplates>
+</file>
+
+<file path=customXml/item2.xml><?xml version="1.0" encoding="utf-8"?>
+<p:properties xmlns:p="http://schemas.microsoft.com/office/2006/metadata/properties" xmlns:xsi="http://www.w3.org/2001/XMLSchema-instance" xmlns:pc="http://schemas.microsoft.com/office/infopath/2007/PartnerControls">
+  <documentManagement/>
+</p:properties>
+</file>
+
+<file path=customXml/item3.xml><?xml version="1.0" encoding="utf-8"?>
 <ct:contentTypeSchema xmlns:ct="http://schemas.microsoft.com/office/2006/metadata/contentType" xmlns:ma="http://schemas.microsoft.com/office/2006/metadata/properties/metaAttributes" ct:_="" ma:_="" ma:contentTypeName="Document" ma:contentTypeID="0x010100DE12D415ABAF3048A2C8637E81CFE8EF" ma:contentTypeVersion="2" ma:contentTypeDescription="Create a new document." ma:contentTypeScope="" ma:versionID="87c68a8f6acf09f03288bdff2f7a07d2">
   <xsd:schema xmlns:xsd="http://www.w3.org/2001/XMLSchema" xmlns:xs="http://www.w3.org/2001/XMLSchema" xmlns:p="http://schemas.microsoft.com/office/2006/metadata/properties" xmlns:ns2="4cf6a8cc-dcec-4239-8798-0699ef819fac" targetNamespace="http://schemas.microsoft.com/office/2006/metadata/properties" ma:root="true" ma:fieldsID="f7fa26a130649f41426d7b28a0150d86" ns2:_="">
     <xsd:import namespace="4cf6a8cc-dcec-4239-8798-0699ef819fac"/>
@@ -4705,22 +5015,24 @@
 </ct:contentTypeSchema>
 </file>
 
-<file path=customXml/item2.xml><?xml version="1.0" encoding="utf-8"?>
-<p:properties xmlns:p="http://schemas.microsoft.com/office/2006/metadata/properties" xmlns:xsi="http://www.w3.org/2001/XMLSchema-instance" xmlns:pc="http://schemas.microsoft.com/office/infopath/2007/PartnerControls">
-  <documentManagement/>
-</p:properties>
+<file path=customXml/itemProps1.xml><?xml version="1.0" encoding="utf-8"?>
+<ds:datastoreItem xmlns:ds="http://schemas.openxmlformats.org/officeDocument/2006/customXml" ds:itemID="{1AE44A84-0C3F-424B-91A2-65496F6824CD}">
+  <ds:schemaRefs>
+    <ds:schemaRef ds:uri="http://schemas.microsoft.com/sharepoint/v3/contenttype/forms"/>
+  </ds:schemaRefs>
+</ds:datastoreItem>
 </file>
 
-<file path=customXml/item3.xml><?xml version="1.0" encoding="utf-8"?>
-<?mso-contentType ?>
-<FormTemplates xmlns="http://schemas.microsoft.com/sharepoint/v3/contenttype/forms">
-  <Display>DocumentLibraryForm</Display>
-  <Edit>DocumentLibraryForm</Edit>
-  <New>DocumentLibraryForm</New>
-</FormTemplates>
+<file path=customXml/itemProps2.xml><?xml version="1.0" encoding="utf-8"?>
+<ds:datastoreItem xmlns:ds="http://schemas.openxmlformats.org/officeDocument/2006/customXml" ds:itemID="{B3068F78-A59E-4933-8D28-B547B4F2E948}">
+  <ds:schemaRefs>
+    <ds:schemaRef ds:uri="http://schemas.microsoft.com/office/2006/metadata/properties"/>
+    <ds:schemaRef ds:uri="http://schemas.microsoft.com/office/infopath/2007/PartnerControls"/>
+  </ds:schemaRefs>
+</ds:datastoreItem>
 </file>
 
-<file path=customXml/itemProps1.xml><?xml version="1.0" encoding="utf-8"?>
+<file path=customXml/itemProps3.xml><?xml version="1.0" encoding="utf-8"?>
 <ds:datastoreItem xmlns:ds="http://schemas.openxmlformats.org/officeDocument/2006/customXml" ds:itemID="{A4797C14-F31E-4356-8105-685792561E42}">
   <ds:schemaRefs>
     <ds:schemaRef ds:uri="http://schemas.microsoft.com/office/2006/metadata/contentType"/>
@@ -4736,21 +5048,4 @@
     <ds:schemaRef ds:uri="http://schemas.microsoft.com/internal/obd"/>
   </ds:schemaRefs>
 </ds:datastoreItem>
-</file>
-
-<file path=customXml/itemProps2.xml><?xml version="1.0" encoding="utf-8"?>
-<ds:datastoreItem xmlns:ds="http://schemas.openxmlformats.org/officeDocument/2006/customXml" ds:itemID="{B3068F78-A59E-4933-8D28-B547B4F2E948}">
-  <ds:schemaRefs>
-    <ds:schemaRef ds:uri="http://schemas.microsoft.com/office/2006/metadata/properties"/>
-    <ds:schemaRef ds:uri="http://schemas.microsoft.com/office/infopath/2007/PartnerControls"/>
-  </ds:schemaRefs>
-</ds:datastoreItem>
-</file>
-
-<file path=customXml/itemProps3.xml><?xml version="1.0" encoding="utf-8"?>
-<ds:datastoreItem xmlns:ds="http://schemas.openxmlformats.org/officeDocument/2006/customXml" ds:itemID="{1AE44A84-0C3F-424B-91A2-65496F6824CD}">
-  <ds:schemaRefs>
-    <ds:schemaRef ds:uri="http://schemas.microsoft.com/sharepoint/v3/contenttype/forms"/>
-  </ds:schemaRefs>
-</ds:datastoreItem>
 </file>
</xml_diff>